<commit_message>
after 1 practice interview
</commit_message>
<xml_diff>
--- a/interview_introduction.docx
+++ b/interview_introduction.docx
@@ -79,14 +79,7 @@
           <w:rFonts w:ascii="Calibri" w:eastAsia="Calibri" w:hAnsi="Calibri" w:cs="Calibri"/>
           <w:sz w:val="22"/>
         </w:rPr>
-        <w:t xml:space="preserve"> years of marriage. I went back to school again, I was interested in </w:t>
-      </w:r>
-      <w:r>
-        <w:rPr>
-          <w:rFonts w:ascii="Calibri" w:eastAsia="Calibri" w:hAnsi="Calibri" w:cs="Calibri"/>
-          <w:sz w:val="22"/>
-        </w:rPr>
-        <w:t xml:space="preserve">accounting. </w:t>
+        <w:t xml:space="preserve"> years of marriage. I went back to school again, I was interested in accounting. </w:t>
       </w:r>
       <w:proofErr w:type="gramStart"/>
       <w:r>
@@ -120,21 +113,7 @@
           <w:rFonts w:ascii="Calibri" w:eastAsia="Calibri" w:hAnsi="Calibri" w:cs="Calibri"/>
           <w:sz w:val="22"/>
         </w:rPr>
-        <w:t xml:space="preserve"> internship last summer and I enjoy it so much!  I a</w:t>
-      </w:r>
-      <w:r>
-        <w:rPr>
-          <w:rFonts w:ascii="Calibri" w:eastAsia="Calibri" w:hAnsi="Calibri" w:cs="Calibri"/>
-          <w:sz w:val="22"/>
-        </w:rPr>
-        <w:t>ssisted in implementing a key test tool for Unity 3D and UI related project.  And helped them to debug a key team project on the segmentation and coloring on human hair. It is really helpful for my fruit quality detection. I have learned many skills at sch</w:t>
-      </w:r>
-      <w:r>
-        <w:rPr>
-          <w:rFonts w:ascii="Calibri" w:eastAsia="Calibri" w:hAnsi="Calibri" w:cs="Calibri"/>
-          <w:sz w:val="22"/>
-        </w:rPr>
-        <w:t xml:space="preserve">ool, too. Different instructor required us use different language or tools to do our assignment. Therefore, I have learned a lot. One of the best </w:t>
+        <w:t xml:space="preserve"> internship last summer and I enjoy it so much!  I assisted in implementing a key test tool for Unity 3D and UI related project.  And helped them to debug a key team project on the segmentation and coloring on human hair. It is really helpful for my fruit quality detection. I have learned many skills at school, too. Different instructor required us use different language or tools to do our assignment. Therefore, I have learned a lot. One of the best </w:t>
       </w:r>
       <w:proofErr w:type="gramStart"/>
       <w:r>
@@ -166,14 +145,7 @@
           <w:rFonts w:ascii="Calibri" w:eastAsia="Calibri" w:hAnsi="Calibri" w:cs="Calibri"/>
           <w:sz w:val="22"/>
         </w:rPr>
-        <w:t xml:space="preserve"> app on my android phone </w:t>
-      </w:r>
-      <w:r>
-        <w:rPr>
-          <w:rFonts w:ascii="Calibri" w:eastAsia="Calibri" w:hAnsi="Calibri" w:cs="Calibri"/>
-          <w:sz w:val="22"/>
-        </w:rPr>
-        <w:t>and the camera face some fruit, then I will hear that the fruit is good or bad.</w:t>
+        <w:t xml:space="preserve"> app on my android phone and the camera face some fruit, then I will hear that the fruit is good or bad.</w:t>
       </w:r>
     </w:p>
     <w:p>
@@ -246,14 +218,7 @@
           <w:rFonts w:ascii="Calibri" w:eastAsia="Calibri" w:hAnsi="Calibri" w:cs="Calibri"/>
           <w:sz w:val="22"/>
         </w:rPr>
-        <w:t>I have fundamental skills</w:t>
-      </w:r>
-      <w:r>
-        <w:rPr>
-          <w:rFonts w:ascii="Calibri" w:eastAsia="Calibri" w:hAnsi="Calibri" w:cs="Calibri"/>
-          <w:sz w:val="22"/>
-        </w:rPr>
-        <w:t xml:space="preserve"> in computer science. Could catch up new material quick.</w:t>
+        <w:t>I have fundamental skills in computer science. Could catch up new material quick.</w:t>
       </w:r>
     </w:p>
     <w:p>
@@ -337,15 +302,7 @@
           <w:color w:val="FF0000"/>
           <w:sz w:val="22"/>
         </w:rPr>
-        <w:t>Alyssa. I just finished my first year as a c</w:t>
-      </w:r>
-      <w:r>
-        <w:rPr>
-          <w:rFonts w:ascii="Calibri" w:eastAsia="Calibri" w:hAnsi="Calibri" w:cs="Calibri"/>
-          <w:color w:val="FF0000"/>
-          <w:sz w:val="22"/>
-        </w:rPr>
-        <w:t>omputer science graduate student in CSU East Bay</w:t>
+        <w:t>Alyssa. I just finished my first year as a computer science graduate student in CSU East Bay</w:t>
       </w:r>
       <w:r>
         <w:rPr>
@@ -368,15 +325,7 @@
           <w:color w:val="FF0000"/>
           <w:sz w:val="22"/>
         </w:rPr>
-        <w:t xml:space="preserve">My C++ skill is the best among those skills. I </w:t>
-      </w:r>
-      <w:r>
-        <w:rPr>
-          <w:rFonts w:ascii="Calibri" w:eastAsia="Calibri" w:hAnsi="Calibri" w:cs="Calibri"/>
-          <w:color w:val="FF0000"/>
-          <w:sz w:val="22"/>
-        </w:rPr>
-        <w:t xml:space="preserve">love to </w:t>
+        <w:t xml:space="preserve">My C++ skill is the best among those skills. I love to </w:t>
       </w:r>
       <w:r>
         <w:rPr>
@@ -414,14 +363,21 @@
           <w:rFonts w:ascii="Calibri" w:eastAsia="Calibri" w:hAnsi="Calibri" w:cs="Calibri"/>
           <w:sz w:val="22"/>
         </w:rPr>
-        <w:t xml:space="preserve"> I am proud of is the fruit quality protection by using deep learning techniques. When I can open the </w:t>
-      </w:r>
-      <w:r>
-        <w:rPr>
-          <w:rFonts w:ascii="Calibri" w:eastAsia="Calibri" w:hAnsi="Calibri" w:cs="Calibri"/>
-          <w:sz w:val="22"/>
-        </w:rPr>
-        <w:t>app on my android phone and face the camera</w:t>
+        <w:t xml:space="preserve"> I am proud of is the fruit quality protection by using deep </w:t>
+      </w:r>
+      <w:r>
+        <w:rPr>
+          <w:rFonts w:ascii="Calibri" w:eastAsia="Calibri" w:hAnsi="Calibri" w:cs="Calibri"/>
+          <w:sz w:val="22"/>
+        </w:rPr>
+        <w:t xml:space="preserve">learning techniques. When I </w:t>
+      </w:r>
+      <w:r>
+        <w:rPr>
+          <w:rFonts w:ascii="Calibri" w:eastAsia="Calibri" w:hAnsi="Calibri" w:cs="Calibri"/>
+          <w:sz w:val="22"/>
+        </w:rPr>
+        <w:t>open the app on my android phone and face the camera</w:t>
       </w:r>
       <w:r>
         <w:rPr>
@@ -451,14 +407,7 @@
           <w:rFonts w:ascii="Calibri" w:eastAsia="Calibri" w:hAnsi="Calibri" w:cs="Calibri"/>
           <w:sz w:val="22"/>
         </w:rPr>
-        <w:t>that the fruit is good or b</w:t>
-      </w:r>
-      <w:r>
-        <w:rPr>
-          <w:rFonts w:ascii="Calibri" w:eastAsia="Calibri" w:hAnsi="Calibri" w:cs="Calibri"/>
-          <w:sz w:val="22"/>
-        </w:rPr>
-        <w:t>ad</w:t>
+        <w:t>that the fruit is good or bad</w:t>
       </w:r>
       <w:r>
         <w:rPr>
@@ -474,7 +423,57 @@
           <w:color w:val="FF0000"/>
           <w:sz w:val="22"/>
         </w:rPr>
-        <w:t xml:space="preserve"> I also did some AI project which will using A* search technique to solve the "Do not cross the line" game automatically by machine, which is much faster than human</w:t>
+        <w:t xml:space="preserve"> I also did some AI project which</w:t>
+      </w:r>
+      <w:r>
+        <w:rPr>
+          <w:rFonts w:ascii="Calibri" w:eastAsia="Calibri" w:hAnsi="Calibri" w:cs="Calibri"/>
+          <w:color w:val="FF0000"/>
+          <w:sz w:val="22"/>
+        </w:rPr>
+        <w:t xml:space="preserve"> used</w:t>
+      </w:r>
+      <w:r>
+        <w:rPr>
+          <w:rFonts w:ascii="Calibri" w:eastAsia="Calibri" w:hAnsi="Calibri" w:cs="Calibri"/>
+          <w:color w:val="FF0000"/>
+          <w:sz w:val="22"/>
+        </w:rPr>
+        <w:t xml:space="preserve"> A* search technique to solve the "Do not cross the line" game au</w:t>
+      </w:r>
+      <w:r>
+        <w:rPr>
+          <w:rFonts w:ascii="Calibri" w:eastAsia="Calibri" w:hAnsi="Calibri" w:cs="Calibri"/>
+          <w:color w:val="FF0000"/>
+          <w:sz w:val="22"/>
+        </w:rPr>
+        <w:t xml:space="preserve">tomatically by machine, which play the </w:t>
+      </w:r>
+      <w:proofErr w:type="gramStart"/>
+      <w:r>
+        <w:rPr>
+          <w:rFonts w:ascii="Calibri" w:eastAsia="Calibri" w:hAnsi="Calibri" w:cs="Calibri"/>
+          <w:color w:val="FF0000"/>
+          <w:sz w:val="22"/>
+        </w:rPr>
+        <w:t xml:space="preserve">game </w:t>
+      </w:r>
+      <w:r>
+        <w:rPr>
+          <w:rFonts w:ascii="Calibri" w:eastAsia="Calibri" w:hAnsi="Calibri" w:cs="Calibri"/>
+          <w:color w:val="FF0000"/>
+          <w:sz w:val="22"/>
+        </w:rPr>
+        <w:t xml:space="preserve"> much</w:t>
+      </w:r>
+      <w:proofErr w:type="gramEnd"/>
+      <w:r>
+        <w:rPr>
+          <w:rFonts w:ascii="Calibri" w:eastAsia="Calibri" w:hAnsi="Calibri" w:cs="Calibri"/>
+          <w:color w:val="FF0000"/>
+          <w:sz w:val="22"/>
+        </w:rPr>
+        <w:t xml:space="preserve"> faster than human</w:t>
       </w:r>
       <w:r>
         <w:rPr>
@@ -547,7 +546,117 @@
           <w:rFonts w:ascii="Calibri" w:eastAsia="Calibri" w:hAnsi="Calibri" w:cs="Calibri"/>
           <w:sz w:val="22"/>
         </w:rPr>
-        <w:t xml:space="preserve"> for Unity 3D and UI related project.  And </w:t>
+        <w:t xml:space="preserve"> for Unity 3D and UI related project.</w:t>
+      </w:r>
+      <w:r>
+        <w:rPr>
+          <w:rFonts w:ascii="Calibri" w:eastAsia="Calibri" w:hAnsi="Calibri" w:cs="Calibri"/>
+          <w:sz w:val="22"/>
+        </w:rPr>
+        <w:t xml:space="preserve"> </w:t>
+      </w:r>
+      <w:r>
+        <w:rPr>
+          <w:rFonts w:ascii="Calibri" w:eastAsia="Calibri" w:hAnsi="Calibri" w:cs="Calibri"/>
+          <w:sz w:val="22"/>
+        </w:rPr>
+        <w:t xml:space="preserve">It is an android </w:t>
+      </w:r>
+      <w:r>
+        <w:rPr>
+          <w:rFonts w:ascii="Calibri" w:eastAsia="Calibri" w:hAnsi="Calibri" w:cs="Calibri"/>
+          <w:sz w:val="22"/>
+        </w:rPr>
+        <w:t>app to color the hair</w:t>
+      </w:r>
+      <w:r>
+        <w:rPr>
+          <w:rFonts w:ascii="Microsoft YaHei" w:eastAsia="Microsoft YaHei" w:hAnsi="Microsoft YaHei" w:cs="Microsoft YaHei"/>
+          <w:sz w:val="22"/>
+        </w:rPr>
+        <w:t>,</w:t>
+      </w:r>
+      <w:r>
+        <w:rPr>
+          <w:rFonts w:ascii="Calibri" w:eastAsia="Calibri" w:hAnsi="Calibri" w:cs="Calibri"/>
+          <w:sz w:val="22"/>
+        </w:rPr>
+        <w:t xml:space="preserve"> t</w:t>
+      </w:r>
+      <w:r>
+        <w:rPr>
+          <w:rFonts w:ascii="Calibri" w:eastAsia="Calibri" w:hAnsi="Calibri" w:cs="Calibri"/>
+          <w:sz w:val="22"/>
+        </w:rPr>
+        <w:t xml:space="preserve">he </w:t>
+      </w:r>
+      <w:proofErr w:type="spellStart"/>
+      <w:r>
+        <w:rPr>
+          <w:rFonts w:ascii="Calibri" w:eastAsia="Calibri" w:hAnsi="Calibri" w:cs="Calibri"/>
+          <w:sz w:val="22"/>
+        </w:rPr>
+        <w:t>Unitiy</w:t>
+      </w:r>
+      <w:proofErr w:type="spellEnd"/>
+      <w:r>
+        <w:rPr>
+          <w:rFonts w:ascii="Calibri" w:eastAsia="Calibri" w:hAnsi="Calibri" w:cs="Calibri"/>
+          <w:sz w:val="22"/>
+        </w:rPr>
+        <w:t xml:space="preserve"> has UI component. I</w:t>
+      </w:r>
+      <w:r>
+        <w:rPr>
+          <w:rFonts w:ascii="Calibri" w:eastAsia="Calibri" w:hAnsi="Calibri" w:cs="Calibri"/>
+          <w:sz w:val="22"/>
+        </w:rPr>
+        <w:t xml:space="preserve"> design user interface of the app</w:t>
+      </w:r>
+      <w:r>
+        <w:rPr>
+          <w:rFonts w:ascii="Calibri" w:eastAsia="Calibri" w:hAnsi="Calibri" w:cs="Calibri"/>
+          <w:sz w:val="22"/>
+        </w:rPr>
+        <w:t xml:space="preserve"> </w:t>
+      </w:r>
+      <w:r>
+        <w:rPr>
+          <w:rFonts w:ascii="Calibri" w:eastAsia="Calibri" w:hAnsi="Calibri" w:cs="Calibri"/>
+          <w:sz w:val="22"/>
+        </w:rPr>
+        <w:t>it can design buttons, m</w:t>
+      </w:r>
+      <w:r>
+        <w:rPr>
+          <w:rFonts w:ascii="Calibri" w:eastAsia="Calibri" w:hAnsi="Calibri" w:cs="Calibri"/>
+          <w:sz w:val="22"/>
+        </w:rPr>
+        <w:t xml:space="preserve">enus, textbox. </w:t>
+      </w:r>
+    </w:p>
+    <w:p>
+      <w:pPr>
+        <w:spacing w:after="200" w:line="276" w:lineRule="auto"/>
+        <w:rPr>
+          <w:rFonts w:ascii="Calibri" w:eastAsia="Calibri" w:hAnsi="Calibri" w:cs="Calibri"/>
+          <w:sz w:val="22"/>
+        </w:rPr>
+      </w:pPr>
+      <w:r>
+        <w:rPr>
+          <w:rFonts w:ascii="Calibri" w:eastAsia="Calibri" w:hAnsi="Calibri" w:cs="Calibri"/>
+          <w:sz w:val="22"/>
+        </w:rPr>
+        <w:lastRenderedPageBreak/>
+        <w:t xml:space="preserve">  </w:t>
+      </w:r>
+      <w:r>
+        <w:rPr>
+          <w:rFonts w:ascii="Calibri" w:eastAsia="Calibri" w:hAnsi="Calibri" w:cs="Calibri"/>
+          <w:sz w:val="22"/>
+        </w:rPr>
+        <w:t xml:space="preserve">I also </w:t>
       </w:r>
       <w:r>
         <w:rPr>
@@ -562,14 +671,7 @@
           <w:rFonts w:ascii="Calibri" w:eastAsia="Calibri" w:hAnsi="Calibri" w:cs="Calibri"/>
           <w:sz w:val="22"/>
         </w:rPr>
-        <w:t xml:space="preserve"> a </w:t>
-      </w:r>
-      <w:r>
-        <w:rPr>
-          <w:rFonts w:ascii="Calibri" w:eastAsia="Calibri" w:hAnsi="Calibri" w:cs="Calibri"/>
-          <w:sz w:val="22"/>
-        </w:rPr>
-        <w:t xml:space="preserve">team project on the segmentation and coloring on human hair </w:t>
+        <w:t xml:space="preserve"> a team project on the segmentation and coloring on human hair </w:t>
       </w:r>
       <w:r>
         <w:rPr>
@@ -625,56 +727,54 @@
           <w:color w:val="FF0000"/>
           <w:sz w:val="22"/>
         </w:rPr>
-        <w:t>is,</w:t>
+        <w:t>is, you can google.)</w:t>
+      </w:r>
+    </w:p>
+    <w:p>
+      <w:pPr>
+        <w:spacing w:after="200" w:line="276" w:lineRule="auto"/>
+        <w:rPr>
+          <w:rFonts w:ascii="Calibri" w:eastAsia="Calibri" w:hAnsi="Calibri" w:cs="Calibri"/>
+          <w:sz w:val="22"/>
+        </w:rPr>
+      </w:pPr>
+    </w:p>
+    <w:p>
+      <w:pPr>
+        <w:rPr>
+          <w:rFonts w:ascii="Calibri" w:eastAsia="Calibri" w:hAnsi="Calibri" w:cs="Calibri"/>
+          <w:sz w:val="22"/>
+        </w:rPr>
+      </w:pPr>
+      <w:r>
+        <w:rPr>
+          <w:rFonts w:ascii="Calibri" w:eastAsia="Calibri" w:hAnsi="Calibri" w:cs="Calibri"/>
+          <w:sz w:val="22"/>
+        </w:rPr>
+        <w:t xml:space="preserve">I </w:t>
+      </w:r>
+      <w:r>
+        <w:rPr>
+          <w:rFonts w:ascii="Calibri" w:eastAsia="Calibri" w:hAnsi="Calibri" w:cs="Calibri"/>
+          <w:sz w:val="22"/>
+        </w:rPr>
+        <w:t>am a really nice person</w:t>
       </w:r>
       <w:bookmarkStart w:id="0" w:name="_GoBack"/>
       <w:bookmarkEnd w:id="0"/>
       <w:r>
         <w:rPr>
           <w:rFonts w:ascii="Calibri" w:eastAsia="Calibri" w:hAnsi="Calibri" w:cs="Calibri"/>
-          <w:color w:val="FF0000"/>
-          <w:sz w:val="22"/>
-        </w:rPr>
-        <w:t xml:space="preserve"> you can google.)</w:t>
-      </w:r>
-    </w:p>
-    <w:p>
-      <w:pPr>
-        <w:spacing w:after="200" w:line="276" w:lineRule="auto"/>
-        <w:rPr>
-          <w:rFonts w:ascii="Calibri" w:eastAsia="Calibri" w:hAnsi="Calibri" w:cs="Calibri"/>
-          <w:sz w:val="22"/>
-        </w:rPr>
-      </w:pPr>
-    </w:p>
-    <w:p>
-      <w:pPr>
-        <w:rPr>
-          <w:rFonts w:ascii="Calibri" w:eastAsia="Calibri" w:hAnsi="Calibri" w:cs="Calibri"/>
-          <w:sz w:val="22"/>
-        </w:rPr>
-      </w:pPr>
-      <w:r>
-        <w:rPr>
-          <w:rFonts w:ascii="Calibri" w:eastAsia="Calibri" w:hAnsi="Calibri" w:cs="Calibri"/>
-          <w:sz w:val="22"/>
-        </w:rPr>
-        <w:lastRenderedPageBreak/>
-        <w:t>I always</w:t>
-      </w:r>
-      <w:r>
-        <w:rPr>
-          <w:rFonts w:ascii="Calibri" w:eastAsia="Calibri" w:hAnsi="Calibri" w:cs="Calibri"/>
-          <w:sz w:val="22"/>
-        </w:rPr>
-        <w:t xml:space="preserve"> have good relationship with others. Such as my</w:t>
-      </w:r>
-      <w:r>
-        <w:rPr>
-          <w:rFonts w:ascii="Calibri" w:eastAsia="Calibri" w:hAnsi="Calibri" w:cs="Calibri"/>
-          <w:sz w:val="22"/>
-        </w:rPr>
-        <w:t xml:space="preserve"> friends or classmates</w:t>
+          <w:sz w:val="22"/>
+        </w:rPr>
+        <w:t xml:space="preserve"> and </w:t>
+      </w:r>
+      <w:r>
+        <w:rPr>
+          <w:rFonts w:ascii="Calibri" w:eastAsia="Calibri" w:hAnsi="Calibri" w:cs="Calibri"/>
+          <w:sz w:val="22"/>
+        </w:rPr>
+        <w:t>always have good relationship with others. Such as my friends or classmates</w:t>
       </w:r>
     </w:p>
     <w:p>
@@ -727,68 +827,47 @@
           <w:rFonts w:ascii="Calibri" w:eastAsia="Calibri" w:hAnsi="Calibri" w:cs="Calibri"/>
           <w:sz w:val="22"/>
         </w:rPr>
-        <w:t>catch up new materials</w:t>
-      </w:r>
-      <w:r>
-        <w:rPr>
-          <w:rFonts w:ascii="Calibri" w:eastAsia="Calibri" w:hAnsi="Calibri" w:cs="Calibri"/>
-          <w:sz w:val="22"/>
-        </w:rPr>
-        <w:t xml:space="preserve"> quickly.</w:t>
-      </w:r>
-    </w:p>
-    <w:p>
-      <w:pPr>
-        <w:rPr>
-          <w:rFonts w:ascii="Calibri" w:eastAsia="Calibri" w:hAnsi="Calibri" w:cs="Calibri"/>
-          <w:sz w:val="22"/>
-        </w:rPr>
-      </w:pPr>
-      <w:r>
-        <w:rPr>
-          <w:rFonts w:ascii="Calibri" w:eastAsia="Calibri" w:hAnsi="Calibri" w:cs="Calibri"/>
-          <w:sz w:val="22"/>
-        </w:rPr>
-        <w:t>I wi</w:t>
-      </w:r>
-      <w:r>
-        <w:rPr>
-          <w:rFonts w:ascii="Calibri" w:eastAsia="Calibri" w:hAnsi="Calibri" w:cs="Calibri"/>
-          <w:sz w:val="22"/>
-        </w:rPr>
-        <w:t>ll cherish the opportunity for the job.</w:t>
-      </w:r>
-    </w:p>
-    <w:p>
-      <w:pPr>
-        <w:spacing w:after="200" w:line="276" w:lineRule="auto"/>
-        <w:rPr>
-          <w:rFonts w:ascii="Calibri" w:eastAsia="Calibri" w:hAnsi="Calibri" w:cs="Calibri"/>
-          <w:sz w:val="22"/>
-        </w:rPr>
-      </w:pPr>
-    </w:p>
-    <w:p>
-      <w:pPr>
-        <w:spacing w:after="200" w:line="276" w:lineRule="auto"/>
-        <w:rPr>
-          <w:rFonts w:ascii="Calibri" w:eastAsia="Calibri" w:hAnsi="Calibri" w:cs="Calibri"/>
-          <w:sz w:val="22"/>
-        </w:rPr>
-      </w:pPr>
-      <w:r>
-        <w:rPr>
-          <w:rFonts w:ascii="Calibri" w:eastAsia="Calibri" w:hAnsi="Calibri" w:cs="Calibri"/>
-          <w:sz w:val="22"/>
-        </w:rPr>
-        <w:t>purpose: 1. you need to show professional stuffs. 2. you need to show people you are not only a skilled worker, but you are advanced, you</w:t>
-      </w:r>
-      <w:r>
-        <w:rPr>
-          <w:rFonts w:ascii="Calibri" w:eastAsia="Calibri" w:hAnsi="Calibri" w:cs="Calibri"/>
-          <w:sz w:val="22"/>
-        </w:rPr>
-        <w:t xml:space="preserve"> want </w:t>
+        <w:t>catch up new materials quickly.</w:t>
+      </w:r>
+    </w:p>
+    <w:p>
+      <w:pPr>
+        <w:rPr>
+          <w:rFonts w:ascii="Calibri" w:eastAsia="Calibri" w:hAnsi="Calibri" w:cs="Calibri"/>
+          <w:sz w:val="22"/>
+        </w:rPr>
+      </w:pPr>
+      <w:r>
+        <w:rPr>
+          <w:rFonts w:ascii="Calibri" w:eastAsia="Calibri" w:hAnsi="Calibri" w:cs="Calibri"/>
+          <w:sz w:val="22"/>
+        </w:rPr>
+        <w:t>I will cherish the opportunity for the job.</w:t>
+      </w:r>
+    </w:p>
+    <w:p>
+      <w:pPr>
+        <w:spacing w:after="200" w:line="276" w:lineRule="auto"/>
+        <w:rPr>
+          <w:rFonts w:ascii="Calibri" w:eastAsia="Calibri" w:hAnsi="Calibri" w:cs="Calibri"/>
+          <w:sz w:val="22"/>
+        </w:rPr>
+      </w:pPr>
+    </w:p>
+    <w:p>
+      <w:pPr>
+        <w:spacing w:after="200" w:line="276" w:lineRule="auto"/>
+        <w:rPr>
+          <w:rFonts w:ascii="Calibri" w:eastAsia="Calibri" w:hAnsi="Calibri" w:cs="Calibri"/>
+          <w:sz w:val="22"/>
+        </w:rPr>
+      </w:pPr>
+      <w:r>
+        <w:rPr>
+          <w:rFonts w:ascii="Calibri" w:eastAsia="Calibri" w:hAnsi="Calibri" w:cs="Calibri"/>
+          <w:sz w:val="22"/>
+        </w:rPr>
+        <w:t xml:space="preserve">purpose: 1. you need to show professional stuffs. 2. you need to show people you are not only a skilled worker, but you are advanced, you want </w:t>
       </w:r>
       <w:r>
         <w:rPr>
@@ -803,14 +882,7 @@
           <w:rFonts w:ascii="Calibri" w:eastAsia="Calibri" w:hAnsi="Calibri" w:cs="Calibri"/>
           <w:sz w:val="22"/>
         </w:rPr>
-        <w:t xml:space="preserve"> You are not a worker who just do what peo</w:t>
-      </w:r>
-      <w:r>
-        <w:rPr>
-          <w:rFonts w:ascii="Calibri" w:eastAsia="Calibri" w:hAnsi="Calibri" w:cs="Calibri"/>
-          <w:sz w:val="22"/>
-        </w:rPr>
-        <w:t xml:space="preserve">ple tell you. 3. you want to </w:t>
+        <w:t xml:space="preserve"> You are not a worker who just do what people tell you. 3. you want to </w:t>
       </w:r>
       <w:r>
         <w:rPr>
@@ -870,28 +942,7 @@
           <w:rFonts w:ascii="Calibri" w:eastAsia="Calibri" w:hAnsi="Calibri" w:cs="Calibri"/>
           <w:sz w:val="22"/>
         </w:rPr>
-        <w:t xml:space="preserve"> 4. if people challenge you about the past or gap</w:t>
-      </w:r>
-      <w:r>
-        <w:rPr>
-          <w:rFonts w:ascii="Calibri" w:eastAsia="Calibri" w:hAnsi="Calibri" w:cs="Calibri"/>
-          <w:sz w:val="22"/>
-        </w:rPr>
-        <w:t xml:space="preserve"> which you put in resume by accident, you can say that doesn't matter. right now,</w:t>
-      </w:r>
-      <w:r>
-        <w:rPr>
-          <w:rFonts w:ascii="Calibri" w:eastAsia="Calibri" w:hAnsi="Calibri" w:cs="Calibri"/>
-          <w:sz w:val="22"/>
-        </w:rPr>
-        <w:t xml:space="preserve"> I am a good student and r</w:t>
-      </w:r>
-      <w:r>
-        <w:rPr>
-          <w:rFonts w:ascii="Calibri" w:eastAsia="Calibri" w:hAnsi="Calibri" w:cs="Calibri"/>
-          <w:sz w:val="22"/>
-        </w:rPr>
-        <w:t>eady to work.</w:t>
+        <w:t xml:space="preserve"> 4. if people challenge you about the past or gap which you put in resume by accident, you can say that doesn't matter. right now, I am a good student and ready to work.</w:t>
       </w:r>
     </w:p>
     <w:p>

</xml_diff>

<commit_message>
before friday interview with fast enterprises
</commit_message>
<xml_diff>
--- a/interview_introduction.docx
+++ b/interview_introduction.docx
@@ -113,23 +113,7 @@
           <w:rFonts w:ascii="Calibri" w:eastAsia="Calibri" w:hAnsi="Calibri" w:cs="Calibri"/>
           <w:sz w:val="22"/>
         </w:rPr>
-        <w:t xml:space="preserve"> internship last summer and I enjoy it so much!  I assisted in implementing a key test tool for Unity 3D and UI related project.  And helped them to debug a key team project on the segmentation and coloring on human hair. It is really helpful for my fruit quality detection. I have learned many skills at school, too. Different instructor required us use different language or tools to do our assignment. Therefore, I have learned a lot. One of the best </w:t>
-      </w:r>
-      <w:proofErr w:type="gramStart"/>
-      <w:r>
-        <w:rPr>
-          <w:rFonts w:ascii="Calibri" w:eastAsia="Calibri" w:hAnsi="Calibri" w:cs="Calibri"/>
-          <w:sz w:val="22"/>
-        </w:rPr>
-        <w:t>project</w:t>
-      </w:r>
-      <w:proofErr w:type="gramEnd"/>
-      <w:r>
-        <w:rPr>
-          <w:rFonts w:ascii="Calibri" w:eastAsia="Calibri" w:hAnsi="Calibri" w:cs="Calibri"/>
-          <w:sz w:val="22"/>
-        </w:rPr>
-        <w:t xml:space="preserve"> I am proud of is the fruit quality protection. When I can open the </w:t>
+        <w:t xml:space="preserve"> internship last summer and I enjoy it so much!  I assisted in implementing a key test tool for Unity 3D and UI related project.  And helped them to debug a key team project on the segmentation and coloring on human hair. It is really helpful for my fruit quality detection. I have learned many skills at school, too. Different instructor required us use different language or tools to do our assignment. Therefore, I have learned a lot. One of the best project I am proud of is the fruit quality protection. When I can open the </w:t>
       </w:r>
       <w:proofErr w:type="spellStart"/>
       <w:r>
@@ -449,24 +433,14 @@
         </w:rPr>
         <w:t xml:space="preserve">tomatically by machine, which play the </w:t>
       </w:r>
-      <w:proofErr w:type="gramStart"/>
-      <w:r>
-        <w:rPr>
-          <w:rFonts w:ascii="Calibri" w:eastAsia="Calibri" w:hAnsi="Calibri" w:cs="Calibri"/>
-          <w:color w:val="FF0000"/>
-          <w:sz w:val="22"/>
-        </w:rPr>
-        <w:t xml:space="preserve">game </w:t>
-      </w:r>
-      <w:r>
-        <w:rPr>
-          <w:rFonts w:ascii="Calibri" w:eastAsia="Calibri" w:hAnsi="Calibri" w:cs="Calibri"/>
-          <w:color w:val="FF0000"/>
-          <w:sz w:val="22"/>
-        </w:rPr>
-        <w:t xml:space="preserve"> much</w:t>
-      </w:r>
-      <w:proofErr w:type="gramEnd"/>
+      <w:r>
+        <w:rPr>
+          <w:rFonts w:ascii="Calibri" w:eastAsia="Calibri" w:hAnsi="Calibri" w:cs="Calibri"/>
+          <w:color w:val="FF0000"/>
+          <w:sz w:val="22"/>
+        </w:rPr>
+        <w:t>game much</w:t>
+      </w:r>
       <w:r>
         <w:rPr>
           <w:rFonts w:ascii="Calibri" w:eastAsia="Calibri" w:hAnsi="Calibri" w:cs="Calibri"/>
@@ -553,6 +527,62 @@
           <w:rFonts w:ascii="Calibri" w:eastAsia="Calibri" w:hAnsi="Calibri" w:cs="Calibri"/>
           <w:sz w:val="22"/>
         </w:rPr>
+        <w:t xml:space="preserve"> It is an android </w:t>
+      </w:r>
+      <w:r>
+        <w:rPr>
+          <w:rFonts w:ascii="Calibri" w:eastAsia="Calibri" w:hAnsi="Calibri" w:cs="Calibri"/>
+          <w:sz w:val="22"/>
+        </w:rPr>
+        <w:t>app to color the hair</w:t>
+      </w:r>
+      <w:r>
+        <w:rPr>
+          <w:rFonts w:ascii="微软雅黑" w:eastAsia="微软雅黑" w:hAnsi="微软雅黑" w:cs="微软雅黑"/>
+          <w:sz w:val="22"/>
+        </w:rPr>
+        <w:t>,</w:t>
+      </w:r>
+      <w:r>
+        <w:rPr>
+          <w:rFonts w:ascii="Calibri" w:eastAsia="Calibri" w:hAnsi="Calibri" w:cs="Calibri"/>
+          <w:sz w:val="22"/>
+        </w:rPr>
+        <w:t xml:space="preserve"> t</w:t>
+      </w:r>
+      <w:r>
+        <w:rPr>
+          <w:rFonts w:ascii="Calibri" w:eastAsia="Calibri" w:hAnsi="Calibri" w:cs="Calibri"/>
+          <w:sz w:val="22"/>
+        </w:rPr>
+        <w:t xml:space="preserve">he </w:t>
+      </w:r>
+      <w:r>
+        <w:rPr>
+          <w:rFonts w:ascii="Calibri" w:eastAsia="Calibri" w:hAnsi="Calibri" w:cs="Calibri"/>
+          <w:sz w:val="22"/>
+        </w:rPr>
+        <w:t>Unity</w:t>
+      </w:r>
+      <w:r>
+        <w:rPr>
+          <w:rFonts w:ascii="Calibri" w:eastAsia="Calibri" w:hAnsi="Calibri" w:cs="Calibri"/>
+          <w:sz w:val="22"/>
+        </w:rPr>
+        <w:t xml:space="preserve"> has UI component. I</w:t>
+      </w:r>
+      <w:r>
+        <w:rPr>
+          <w:rFonts w:ascii="Calibri" w:eastAsia="Calibri" w:hAnsi="Calibri" w:cs="Calibri"/>
+          <w:sz w:val="22"/>
+        </w:rPr>
+        <w:t xml:space="preserve"> design user interface of the app</w:t>
+      </w:r>
+      <w:r>
+        <w:rPr>
+          <w:rFonts w:ascii="Calibri" w:eastAsia="Calibri" w:hAnsi="Calibri" w:cs="Calibri"/>
+          <w:sz w:val="22"/>
+        </w:rPr>
         <w:t xml:space="preserve"> </w:t>
       </w:r>
       <w:r>
@@ -560,71 +590,6 @@
           <w:rFonts w:ascii="Calibri" w:eastAsia="Calibri" w:hAnsi="Calibri" w:cs="Calibri"/>
           <w:sz w:val="22"/>
         </w:rPr>
-        <w:t xml:space="preserve">It is an android </w:t>
-      </w:r>
-      <w:r>
-        <w:rPr>
-          <w:rFonts w:ascii="Calibri" w:eastAsia="Calibri" w:hAnsi="Calibri" w:cs="Calibri"/>
-          <w:sz w:val="22"/>
-        </w:rPr>
-        <w:t>app to color the hair</w:t>
-      </w:r>
-      <w:r>
-        <w:rPr>
-          <w:rFonts w:ascii="Microsoft YaHei" w:eastAsia="Microsoft YaHei" w:hAnsi="Microsoft YaHei" w:cs="Microsoft YaHei"/>
-          <w:sz w:val="22"/>
-        </w:rPr>
-        <w:t>,</w:t>
-      </w:r>
-      <w:r>
-        <w:rPr>
-          <w:rFonts w:ascii="Calibri" w:eastAsia="Calibri" w:hAnsi="Calibri" w:cs="Calibri"/>
-          <w:sz w:val="22"/>
-        </w:rPr>
-        <w:t xml:space="preserve"> t</w:t>
-      </w:r>
-      <w:r>
-        <w:rPr>
-          <w:rFonts w:ascii="Calibri" w:eastAsia="Calibri" w:hAnsi="Calibri" w:cs="Calibri"/>
-          <w:sz w:val="22"/>
-        </w:rPr>
-        <w:t xml:space="preserve">he </w:t>
-      </w:r>
-      <w:proofErr w:type="spellStart"/>
-      <w:r>
-        <w:rPr>
-          <w:rFonts w:ascii="Calibri" w:eastAsia="Calibri" w:hAnsi="Calibri" w:cs="Calibri"/>
-          <w:sz w:val="22"/>
-        </w:rPr>
-        <w:t>Unitiy</w:t>
-      </w:r>
-      <w:proofErr w:type="spellEnd"/>
-      <w:r>
-        <w:rPr>
-          <w:rFonts w:ascii="Calibri" w:eastAsia="Calibri" w:hAnsi="Calibri" w:cs="Calibri"/>
-          <w:sz w:val="22"/>
-        </w:rPr>
-        <w:t xml:space="preserve"> has UI component. I</w:t>
-      </w:r>
-      <w:r>
-        <w:rPr>
-          <w:rFonts w:ascii="Calibri" w:eastAsia="Calibri" w:hAnsi="Calibri" w:cs="Calibri"/>
-          <w:sz w:val="22"/>
-        </w:rPr>
-        <w:t xml:space="preserve"> design user interface of the app</w:t>
-      </w:r>
-      <w:r>
-        <w:rPr>
-          <w:rFonts w:ascii="Calibri" w:eastAsia="Calibri" w:hAnsi="Calibri" w:cs="Calibri"/>
-          <w:sz w:val="22"/>
-        </w:rPr>
-        <w:t xml:space="preserve"> </w:t>
-      </w:r>
-      <w:r>
-        <w:rPr>
-          <w:rFonts w:ascii="Calibri" w:eastAsia="Calibri" w:hAnsi="Calibri" w:cs="Calibri"/>
-          <w:sz w:val="22"/>
-        </w:rPr>
         <w:t>it can design buttons, m</w:t>
       </w:r>
       <w:r>
@@ -637,9 +602,13 @@
     </w:p>
     <w:p>
       <w:pPr>
+        <w:pBdr>
+          <w:bottom w:val="single" w:sz="12" w:space="1" w:color="auto"/>
+        </w:pBdr>
         <w:spacing w:after="200" w:line="276" w:lineRule="auto"/>
         <w:rPr>
           <w:rFonts w:ascii="Calibri" w:eastAsia="Calibri" w:hAnsi="Calibri" w:cs="Calibri"/>
+          <w:color w:val="FF0000"/>
           <w:sz w:val="22"/>
         </w:rPr>
       </w:pPr>
@@ -732,15 +701,201 @@
     </w:p>
     <w:p>
       <w:pPr>
+        <w:pBdr>
+          <w:bottom w:val="single" w:sz="12" w:space="1" w:color="auto"/>
+        </w:pBdr>
         <w:spacing w:after="200" w:line="276" w:lineRule="auto"/>
         <w:rPr>
           <w:rFonts w:ascii="Calibri" w:eastAsia="Calibri" w:hAnsi="Calibri" w:cs="Calibri"/>
-          <w:sz w:val="22"/>
-        </w:rPr>
-      </w:pPr>
-    </w:p>
-    <w:p>
-      <w:pPr>
+          <w:color w:val="00B050"/>
+          <w:sz w:val="22"/>
+        </w:rPr>
+      </w:pPr>
+    </w:p>
+    <w:p>
+      <w:pPr>
+        <w:rPr>
+          <w:rFonts w:ascii="Calibri" w:eastAsia="Calibri" w:hAnsi="Calibri" w:cs="Calibri"/>
+          <w:sz w:val="22"/>
+        </w:rPr>
+      </w:pPr>
+      <w:r>
+        <w:rPr>
+          <w:rFonts w:ascii="Calibri" w:eastAsia="Calibri" w:hAnsi="Calibri" w:cs="Calibri"/>
+          <w:sz w:val="22"/>
+        </w:rPr>
+        <w:t>$$$$$$$$$$$$$$$$$$$$$$$$$$$$$$$$$$$$$$$$$$$$$$$$$$$$$$$$$$$$$$$$$$$$$$$$$$$$$$$$$$$</w:t>
+      </w:r>
+    </w:p>
+    <w:p>
+      <w:pPr>
+        <w:rPr>
+          <w:rFonts w:ascii="Calibri" w:eastAsia="Calibri" w:hAnsi="Calibri" w:cs="Calibri"/>
+          <w:color w:val="00B050"/>
+          <w:sz w:val="22"/>
+        </w:rPr>
+      </w:pPr>
+      <w:r>
+        <w:rPr>
+          <w:rFonts w:ascii="Calibri" w:eastAsia="Calibri" w:hAnsi="Calibri" w:cs="Calibri"/>
+          <w:color w:val="00B050"/>
+          <w:sz w:val="22"/>
+        </w:rPr>
+        <w:t>Problem solving skills:</w:t>
+      </w:r>
+    </w:p>
+    <w:p>
+      <w:pPr>
+        <w:rPr>
+          <w:rFonts w:ascii="Calibri" w:hAnsi="Calibri" w:cs="Calibri" w:hint="eastAsia"/>
+          <w:color w:val="000000" w:themeColor="text1"/>
+          <w:sz w:val="22"/>
+        </w:rPr>
+      </w:pPr>
+      <w:r>
+        <w:rPr>
+          <w:rFonts w:ascii="Calibri" w:eastAsia="Calibri" w:hAnsi="Calibri" w:cs="Calibri"/>
+          <w:color w:val="00B050"/>
+          <w:sz w:val="22"/>
+        </w:rPr>
+        <w:tab/>
+      </w:r>
+      <w:r>
+        <w:rPr>
+          <w:rFonts w:ascii="Calibri" w:eastAsia="Calibri" w:hAnsi="Calibri" w:cs="Calibri"/>
+          <w:color w:val="000000" w:themeColor="text1"/>
+          <w:sz w:val="22"/>
+        </w:rPr>
+        <w:t xml:space="preserve">Project with my classmate, for computer vision. Teacher let us use tools to do our project, such as OpenCV and TensorFlow, when we were doing the project, she was so </w:t>
+      </w:r>
+      <w:r>
+        <w:rPr>
+          <w:rFonts w:ascii="Calibri" w:eastAsia="Calibri" w:hAnsi="Calibri" w:cs="Calibri"/>
+          <w:color w:val="000000" w:themeColor="text1"/>
+          <w:sz w:val="22"/>
+        </w:rPr>
+        <w:t>frustrated, because there are so many new things we need to learn. She just did not want to keep working on the project. I was frustrated, too, but I need to solve the situation and finish our project. I took her to Starbucks and brought a cup of coffee for her. We did not talk anything about the project, just talked about what kind of something she is good at. I</w:t>
+      </w:r>
+      <w:r>
+        <w:rPr>
+          <w:rFonts w:asciiTheme="minorEastAsia" w:hAnsiTheme="minorEastAsia" w:cs="Calibri" w:hint="eastAsia"/>
+          <w:color w:val="000000" w:themeColor="text1"/>
+          <w:sz w:val="22"/>
+        </w:rPr>
+        <w:t xml:space="preserve"> </w:t>
+      </w:r>
+      <w:r>
+        <w:rPr>
+          <w:rFonts w:asciiTheme="minorEastAsia" w:hAnsiTheme="minorEastAsia" w:cs="Calibri"/>
+          <w:color w:val="000000" w:themeColor="text1"/>
+          <w:sz w:val="22"/>
+        </w:rPr>
+        <w:t xml:space="preserve">was trying to make her relax and happy. After that, I just give she a little easy assignment and told her how to start the work. We just slowly understand the tools and got our project done perfectly. She was really enjoy working together with me and the success of our work. </w:t>
+      </w:r>
+    </w:p>
+    <w:p>
+      <w:pPr>
+        <w:rPr>
+          <w:rFonts w:ascii="Calibri" w:eastAsia="Calibri" w:hAnsi="Calibri" w:cs="Calibri"/>
+          <w:sz w:val="22"/>
+        </w:rPr>
+      </w:pPr>
+    </w:p>
+    <w:p>
+      <w:pPr>
+        <w:rPr>
+          <w:rFonts w:ascii="Calibri" w:eastAsia="Calibri" w:hAnsi="Calibri" w:cs="Calibri"/>
+          <w:sz w:val="22"/>
+        </w:rPr>
+      </w:pPr>
+      <w:r>
+        <w:rPr>
+          <w:rFonts w:ascii="Calibri" w:eastAsia="Calibri" w:hAnsi="Calibri" w:cs="Calibri"/>
+          <w:sz w:val="22"/>
+        </w:rPr>
+        <w:t>$$$$$$$$$$$$$$$$$$$$$$$$$$$$$$$$$$$$$$$$$$$$$$$$$$$$$$$$$$$$$$$$$$$$$$$$$$$$$$$$$$$</w:t>
+      </w:r>
+    </w:p>
+    <w:p>
+      <w:pPr>
+        <w:rPr>
+          <w:rFonts w:ascii="Calibri" w:eastAsia="Calibri" w:hAnsi="Calibri" w:cs="Calibri"/>
+          <w:color w:val="00B050"/>
+          <w:sz w:val="22"/>
+        </w:rPr>
+      </w:pPr>
+    </w:p>
+    <w:p>
+      <w:pPr>
+        <w:rPr>
+          <w:rFonts w:ascii="Calibri" w:eastAsia="Calibri" w:hAnsi="Calibri" w:cs="Calibri"/>
+          <w:color w:val="00B050"/>
+          <w:sz w:val="22"/>
+        </w:rPr>
+      </w:pPr>
+      <w:r>
+        <w:rPr>
+          <w:rFonts w:ascii="Calibri" w:eastAsia="Calibri" w:hAnsi="Calibri" w:cs="Calibri"/>
+          <w:color w:val="00B050"/>
+          <w:sz w:val="22"/>
+        </w:rPr>
+        <w:t>Good thing about myself:</w:t>
+      </w:r>
+    </w:p>
+    <w:p>
+      <w:pPr>
+        <w:ind w:left="720"/>
+        <w:rPr>
+          <w:rFonts w:ascii="Calibri" w:eastAsia="Calibri" w:hAnsi="Calibri" w:cs="Calibri"/>
+          <w:sz w:val="22"/>
+        </w:rPr>
+      </w:pPr>
+      <w:r>
+        <w:rPr>
+          <w:rFonts w:ascii="Calibri" w:eastAsia="Calibri" w:hAnsi="Calibri" w:cs="Calibri"/>
+          <w:sz w:val="22"/>
+        </w:rPr>
+        <w:t xml:space="preserve">I like to </w:t>
+      </w:r>
+      <w:r>
+        <w:rPr>
+          <w:rFonts w:ascii="Calibri" w:eastAsia="Calibri" w:hAnsi="Calibri" w:cs="Calibri"/>
+          <w:sz w:val="22"/>
+        </w:rPr>
+        <w:t>learn</w:t>
+      </w:r>
+      <w:r>
+        <w:rPr>
+          <w:rFonts w:ascii="Calibri" w:eastAsia="Calibri" w:hAnsi="Calibri" w:cs="Calibri"/>
+          <w:sz w:val="22"/>
+        </w:rPr>
+        <w:t xml:space="preserve"> </w:t>
+      </w:r>
+      <w:r>
+        <w:rPr>
+          <w:rFonts w:ascii="Calibri" w:eastAsia="Calibri" w:hAnsi="Calibri" w:cs="Calibri"/>
+          <w:sz w:val="22"/>
+        </w:rPr>
+        <w:t>new things, design and</w:t>
+      </w:r>
+      <w:r>
+        <w:rPr>
+          <w:rFonts w:ascii="Calibri" w:eastAsia="Calibri" w:hAnsi="Calibri" w:cs="Calibri"/>
+          <w:sz w:val="22"/>
+        </w:rPr>
+        <w:t xml:space="preserve"> solve problem </w:t>
+      </w:r>
+      <w:r>
+        <w:rPr>
+          <w:rFonts w:ascii="Calibri" w:eastAsia="Calibri" w:hAnsi="Calibri" w:cs="Calibri"/>
+          <w:sz w:val="22"/>
+        </w:rPr>
+        <w:t xml:space="preserve"> </w:t>
+      </w:r>
+    </w:p>
+    <w:p>
+      <w:pPr>
+        <w:ind w:left="720"/>
         <w:rPr>
           <w:rFonts w:ascii="Calibri" w:eastAsia="Calibri" w:hAnsi="Calibri" w:cs="Calibri"/>
           <w:sz w:val="22"/>
@@ -758,92 +913,561 @@
           <w:rFonts w:ascii="Calibri" w:eastAsia="Calibri" w:hAnsi="Calibri" w:cs="Calibri"/>
           <w:sz w:val="22"/>
         </w:rPr>
-        <w:t>am a really nice person</w:t>
-      </w:r>
+        <w:t xml:space="preserve">am a </w:t>
+      </w:r>
+      <w:proofErr w:type="gramStart"/>
+      <w:r>
+        <w:rPr>
+          <w:rFonts w:ascii="Calibri" w:eastAsia="Calibri" w:hAnsi="Calibri" w:cs="Calibri"/>
+          <w:sz w:val="22"/>
+        </w:rPr>
+        <w:t>really nice</w:t>
+      </w:r>
+      <w:proofErr w:type="gramEnd"/>
+      <w:r>
+        <w:rPr>
+          <w:rFonts w:ascii="Calibri" w:eastAsia="Calibri" w:hAnsi="Calibri" w:cs="Calibri"/>
+          <w:sz w:val="22"/>
+        </w:rPr>
+        <w:t xml:space="preserve"> person and </w:t>
+      </w:r>
+      <w:r>
+        <w:rPr>
+          <w:rFonts w:ascii="Calibri" w:eastAsia="Calibri" w:hAnsi="Calibri" w:cs="Calibri"/>
+          <w:sz w:val="22"/>
+        </w:rPr>
+        <w:t>always have good relationship with others. Such as my friends or classmates</w:t>
+      </w:r>
+    </w:p>
+    <w:p>
+      <w:pPr>
+        <w:ind w:left="720"/>
+        <w:rPr>
+          <w:rFonts w:ascii="Calibri" w:eastAsia="Calibri" w:hAnsi="Calibri" w:cs="Calibri"/>
+          <w:color w:val="FF0000"/>
+          <w:sz w:val="22"/>
+        </w:rPr>
+      </w:pPr>
+      <w:r>
+        <w:rPr>
+          <w:rFonts w:ascii="Calibri" w:eastAsia="Calibri" w:hAnsi="Calibri" w:cs="Calibri"/>
+          <w:sz w:val="22"/>
+        </w:rPr>
+        <w:t xml:space="preserve">I am a hard worker, I would like to spend extra time </w:t>
+      </w:r>
+      <w:r>
+        <w:rPr>
+          <w:rFonts w:ascii="Calibri" w:eastAsia="Calibri" w:hAnsi="Calibri" w:cs="Calibri"/>
+          <w:color w:val="FF0000"/>
+          <w:sz w:val="22"/>
+        </w:rPr>
+        <w:t>to see if I can further improve my design to make it better.</w:t>
+      </w:r>
+    </w:p>
+    <w:p>
+      <w:pPr>
+        <w:ind w:left="720"/>
+        <w:rPr>
+          <w:rFonts w:ascii="Calibri" w:eastAsia="Calibri" w:hAnsi="Calibri" w:cs="Calibri"/>
+          <w:sz w:val="22"/>
+        </w:rPr>
+      </w:pPr>
+      <w:r>
+        <w:rPr>
+          <w:rFonts w:ascii="Calibri" w:eastAsia="Calibri" w:hAnsi="Calibri" w:cs="Calibri"/>
+          <w:sz w:val="22"/>
+        </w:rPr>
+        <w:t>Good at plan or organize things</w:t>
+      </w:r>
+    </w:p>
+    <w:p>
+      <w:pPr>
+        <w:ind w:left="720"/>
+        <w:rPr>
+          <w:rFonts w:ascii="Calibri" w:eastAsia="Calibri" w:hAnsi="Calibri" w:cs="Calibri"/>
+          <w:sz w:val="22"/>
+        </w:rPr>
+      </w:pPr>
+      <w:r>
+        <w:rPr>
+          <w:rFonts w:ascii="Calibri" w:eastAsia="Calibri" w:hAnsi="Calibri" w:cs="Calibri"/>
+          <w:sz w:val="22"/>
+        </w:rPr>
+        <w:t xml:space="preserve">I have fundamental skills in computer science. </w:t>
+      </w:r>
+      <w:r>
+        <w:rPr>
+          <w:rFonts w:ascii="Calibri" w:eastAsia="Calibri" w:hAnsi="Calibri" w:cs="Calibri"/>
+          <w:color w:val="FF0000"/>
+          <w:sz w:val="22"/>
+        </w:rPr>
+        <w:t xml:space="preserve">I also can </w:t>
+      </w:r>
+      <w:r>
+        <w:rPr>
+          <w:rFonts w:ascii="Calibri" w:eastAsia="Calibri" w:hAnsi="Calibri" w:cs="Calibri"/>
+          <w:sz w:val="22"/>
+        </w:rPr>
+        <w:t>catch up new materials quickly.</w:t>
+      </w:r>
+    </w:p>
+    <w:p>
+      <w:pPr>
+        <w:ind w:left="720"/>
+        <w:rPr>
+          <w:rFonts w:ascii="Calibri" w:eastAsia="Calibri" w:hAnsi="Calibri" w:cs="Calibri"/>
+          <w:sz w:val="22"/>
+        </w:rPr>
+      </w:pPr>
+      <w:r>
+        <w:rPr>
+          <w:rFonts w:ascii="Calibri" w:eastAsia="Calibri" w:hAnsi="Calibri" w:cs="Calibri"/>
+          <w:sz w:val="22"/>
+        </w:rPr>
+        <w:t>I will cherish the opportunity for the job.</w:t>
+      </w:r>
+    </w:p>
+    <w:p>
+      <w:pPr>
+        <w:rPr>
+          <w:rFonts w:ascii="Calibri" w:eastAsia="Calibri" w:hAnsi="Calibri" w:cs="Calibri"/>
+          <w:sz w:val="22"/>
+        </w:rPr>
+      </w:pPr>
+      <w:r>
+        <w:rPr>
+          <w:rFonts w:ascii="Calibri" w:eastAsia="Calibri" w:hAnsi="Calibri" w:cs="Calibri"/>
+          <w:sz w:val="22"/>
+        </w:rPr>
+        <w:t>$$$$$$$$$$$$$$$$$$$$$$$$$$$$$$$$$$$$$$$$$$$$$$$$$$$$$$$$$$$$$$$$$$$$$$$$$$$$$$$$$$$</w:t>
+      </w:r>
+    </w:p>
+    <w:p>
+      <w:pPr>
+        <w:rPr>
+          <w:rFonts w:ascii="Calibri" w:eastAsia="Calibri" w:hAnsi="Calibri" w:cs="Calibri"/>
+          <w:color w:val="00B050"/>
+          <w:sz w:val="22"/>
+        </w:rPr>
+      </w:pPr>
+      <w:r>
+        <w:rPr>
+          <w:rFonts w:ascii="Calibri" w:eastAsia="Calibri" w:hAnsi="Calibri" w:cs="Calibri"/>
+          <w:color w:val="00B050"/>
+          <w:sz w:val="22"/>
+        </w:rPr>
+        <w:t>Questions after the interview:</w:t>
+      </w:r>
+    </w:p>
+    <w:p>
+      <w:pPr>
+        <w:pStyle w:val="ListParagraph"/>
+        <w:numPr>
+          <w:ilvl w:val="0"/>
+          <w:numId w:val="4"/>
+        </w:numPr>
+        <w:rPr>
+          <w:rFonts w:ascii="Calibri" w:eastAsia="Calibri" w:hAnsi="Calibri" w:cs="Calibri"/>
+          <w:sz w:val="22"/>
+        </w:rPr>
+      </w:pPr>
+      <w:r>
+        <w:rPr>
+          <w:rFonts w:ascii="Calibri" w:eastAsia="Calibri" w:hAnsi="Calibri" w:cs="Calibri"/>
+          <w:sz w:val="22"/>
+        </w:rPr>
+        <w:t>What type of positions is opening related to software</w:t>
+      </w:r>
+    </w:p>
+    <w:p>
+      <w:pPr>
+        <w:pStyle w:val="ListParagraph"/>
+        <w:numPr>
+          <w:ilvl w:val="0"/>
+          <w:numId w:val="4"/>
+        </w:numPr>
+        <w:rPr>
+          <w:rFonts w:ascii="Calibri" w:eastAsia="Calibri" w:hAnsi="Calibri" w:cs="Calibri"/>
+          <w:sz w:val="22"/>
+        </w:rPr>
+      </w:pPr>
+      <w:r>
+        <w:rPr>
+          <w:rFonts w:ascii="Calibri" w:eastAsia="Calibri" w:hAnsi="Calibri" w:cs="Calibri"/>
+          <w:sz w:val="22"/>
+        </w:rPr>
+        <w:t xml:space="preserve">Could you please describe the responsibilities of the </w:t>
+      </w:r>
+      <w:r>
+        <w:rPr>
+          <w:rFonts w:ascii="Calibri" w:eastAsia="Calibri" w:hAnsi="Calibri" w:cs="Calibri"/>
+          <w:sz w:val="22"/>
+        </w:rPr>
+        <w:t>position?</w:t>
+      </w:r>
+    </w:p>
+    <w:p>
+      <w:pPr>
+        <w:pStyle w:val="ListParagraph"/>
+        <w:numPr>
+          <w:ilvl w:val="0"/>
+          <w:numId w:val="4"/>
+        </w:numPr>
+        <w:rPr>
+          <w:rFonts w:ascii="Calibri" w:eastAsia="Calibri" w:hAnsi="Calibri" w:cs="Calibri"/>
+          <w:sz w:val="22"/>
+        </w:rPr>
+      </w:pPr>
+      <w:r>
+        <w:rPr>
+          <w:rFonts w:ascii="Calibri" w:eastAsia="Calibri" w:hAnsi="Calibri" w:cs="Calibri"/>
+          <w:sz w:val="22"/>
+        </w:rPr>
+        <w:t>What are the biggest challenges of this job?</w:t>
+      </w:r>
+    </w:p>
+    <w:p>
+      <w:pPr>
+        <w:pStyle w:val="ListParagraph"/>
+        <w:ind w:left="1080"/>
+        <w:rPr>
+          <w:rFonts w:ascii="Calibri" w:eastAsia="Calibri" w:hAnsi="Calibri" w:cs="Calibri"/>
+          <w:sz w:val="22"/>
+        </w:rPr>
+      </w:pPr>
+    </w:p>
+    <w:p>
+      <w:pPr>
+        <w:pStyle w:val="ListParagraph"/>
+        <w:numPr>
+          <w:ilvl w:val="0"/>
+          <w:numId w:val="4"/>
+        </w:numPr>
+        <w:rPr>
+          <w:rFonts w:ascii="Calibri" w:eastAsia="Calibri" w:hAnsi="Calibri" w:cs="Calibri"/>
+          <w:sz w:val="22"/>
+        </w:rPr>
+      </w:pPr>
+      <w:r>
+        <w:rPr>
+          <w:rFonts w:ascii="Calibri" w:eastAsia="Calibri" w:hAnsi="Calibri" w:cs="Calibri"/>
+          <w:sz w:val="22"/>
+        </w:rPr>
+        <w:t>What is the company’s management style?</w:t>
+      </w:r>
+    </w:p>
+    <w:p>
+      <w:pPr>
+        <w:pStyle w:val="ListParagraph"/>
+        <w:numPr>
+          <w:ilvl w:val="0"/>
+          <w:numId w:val="4"/>
+        </w:numPr>
+        <w:rPr>
+          <w:rFonts w:ascii="Calibri" w:eastAsia="Calibri" w:hAnsi="Calibri" w:cs="Calibri"/>
+          <w:sz w:val="22"/>
+        </w:rPr>
+      </w:pPr>
+      <w:r>
+        <w:rPr>
+          <w:rFonts w:ascii="Calibri" w:eastAsia="Calibri" w:hAnsi="Calibri" w:cs="Calibri"/>
+          <w:sz w:val="22"/>
+        </w:rPr>
+        <w:t>How many people work in this office/department?</w:t>
+      </w:r>
+    </w:p>
+    <w:p>
+      <w:pPr>
+        <w:pStyle w:val="ListParagraph"/>
+        <w:numPr>
+          <w:ilvl w:val="0"/>
+          <w:numId w:val="4"/>
+        </w:numPr>
+        <w:rPr>
+          <w:rFonts w:ascii="Calibri" w:eastAsia="Calibri" w:hAnsi="Calibri" w:cs="Calibri"/>
+          <w:sz w:val="22"/>
+        </w:rPr>
+      </w:pPr>
+      <w:r>
+        <w:rPr>
+          <w:rFonts w:ascii="Calibri" w:eastAsia="Calibri" w:hAnsi="Calibri" w:cs="Calibri"/>
+          <w:sz w:val="22"/>
+        </w:rPr>
+        <w:t>When can I expect to hear from you?</w:t>
+      </w:r>
+    </w:p>
+    <w:p>
+      <w:pPr>
+        <w:pStyle w:val="ListParagraph"/>
+        <w:ind w:left="1080"/>
+        <w:rPr>
+          <w:rFonts w:ascii="Calibri" w:eastAsia="Calibri" w:hAnsi="Calibri" w:cs="Calibri"/>
+          <w:sz w:val="22"/>
+        </w:rPr>
+      </w:pPr>
+    </w:p>
+    <w:p>
+      <w:pPr>
+        <w:rPr>
+          <w:rFonts w:ascii="Calibri" w:eastAsia="Calibri" w:hAnsi="Calibri" w:cs="Calibri"/>
+          <w:sz w:val="22"/>
+        </w:rPr>
+      </w:pPr>
+    </w:p>
+    <w:p>
+      <w:pPr>
+        <w:rPr>
+          <w:rFonts w:ascii="Calibri" w:eastAsia="Calibri" w:hAnsi="Calibri" w:cs="Calibri"/>
+          <w:sz w:val="22"/>
+        </w:rPr>
+      </w:pPr>
+      <w:r>
+        <w:rPr>
+          <w:rFonts w:ascii="Calibri" w:eastAsia="Calibri" w:hAnsi="Calibri" w:cs="Calibri"/>
+          <w:sz w:val="22"/>
+        </w:rPr>
+        <w:tab/>
+      </w:r>
+    </w:p>
+    <w:p>
+      <w:pPr>
+        <w:rPr>
+          <w:rFonts w:ascii="Calibri" w:eastAsia="Calibri" w:hAnsi="Calibri" w:cs="Calibri"/>
+          <w:sz w:val="22"/>
+        </w:rPr>
+      </w:pPr>
+    </w:p>
+    <w:p>
+      <w:pPr>
+        <w:ind w:left="720"/>
+        <w:rPr>
+          <w:rFonts w:ascii="Calibri" w:eastAsia="Calibri" w:hAnsi="Calibri" w:cs="Calibri"/>
+          <w:sz w:val="22"/>
+        </w:rPr>
+      </w:pPr>
+    </w:p>
+    <w:p>
+      <w:pPr>
+        <w:rPr>
+          <w:rFonts w:ascii="Calibri" w:eastAsia="Calibri" w:hAnsi="Calibri" w:cs="Calibri"/>
+          <w:sz w:val="22"/>
+        </w:rPr>
+      </w:pPr>
+      <w:r>
+        <w:rPr>
+          <w:rFonts w:ascii="Calibri" w:eastAsia="Calibri" w:hAnsi="Calibri" w:cs="Calibri"/>
+          <w:sz w:val="22"/>
+        </w:rPr>
+        <w:t>$$$$$$$$$$$$$$$$$$$$$$$$$$$$$$$$$$$$$$$$$$$$$$$$$$$$$$$$$$$$$$$$$$$$$$$$$$$$$$$$$$$</w:t>
+      </w:r>
+    </w:p>
+    <w:p>
+      <w:pPr>
+        <w:spacing w:line="276" w:lineRule="auto"/>
+        <w:rPr>
+          <w:rFonts w:ascii="Calibri" w:eastAsia="Calibri" w:hAnsi="Calibri" w:cs="Calibri"/>
+          <w:color w:val="00B050"/>
+          <w:sz w:val="22"/>
+        </w:rPr>
+      </w:pPr>
+      <w:r>
+        <w:rPr>
+          <w:rFonts w:ascii="Calibri" w:eastAsia="Calibri" w:hAnsi="Calibri" w:cs="Calibri"/>
+          <w:color w:val="00B050"/>
+          <w:sz w:val="22"/>
+        </w:rPr>
+        <w:t xml:space="preserve">NOTE: </w:t>
+      </w:r>
+    </w:p>
+    <w:p>
+      <w:pPr>
+        <w:spacing w:line="276" w:lineRule="auto"/>
+        <w:ind w:left="720"/>
+        <w:rPr>
+          <w:rFonts w:ascii="Calibri" w:eastAsia="Calibri" w:hAnsi="Calibri" w:cs="Calibri"/>
+          <w:sz w:val="22"/>
+        </w:rPr>
+      </w:pPr>
+      <w:r>
+        <w:rPr>
+          <w:rFonts w:ascii="Calibri" w:eastAsia="Calibri" w:hAnsi="Calibri" w:cs="Calibri"/>
+          <w:sz w:val="22"/>
+        </w:rPr>
+        <w:t xml:space="preserve">purpose: 1. you need to show professional stuffs. 2. you need to show people you are not only a skilled worker, but you are advanced, you want </w:t>
+      </w:r>
+      <w:r>
+        <w:rPr>
+          <w:rFonts w:ascii="Calibri" w:eastAsia="Calibri" w:hAnsi="Calibri" w:cs="Calibri"/>
+          <w:color w:val="FF0000"/>
+          <w:sz w:val="22"/>
+        </w:rPr>
+        <w:t>to design and solve problems.</w:t>
+      </w:r>
+      <w:r>
+        <w:rPr>
+          <w:rFonts w:ascii="Calibri" w:eastAsia="Calibri" w:hAnsi="Calibri" w:cs="Calibri"/>
+          <w:sz w:val="22"/>
+        </w:rPr>
+        <w:t xml:space="preserve"> You are not a </w:t>
+      </w:r>
+      <w:r>
+        <w:rPr>
+          <w:rFonts w:ascii="Calibri" w:eastAsia="Calibri" w:hAnsi="Calibri" w:cs="Calibri"/>
+          <w:sz w:val="22"/>
+        </w:rPr>
+        <w:lastRenderedPageBreak/>
+        <w:t xml:space="preserve">worker who just do what people tell you. 3. you want to </w:t>
+      </w:r>
+      <w:r>
+        <w:rPr>
+          <w:rFonts w:ascii="Calibri" w:eastAsia="Calibri" w:hAnsi="Calibri" w:cs="Calibri"/>
+          <w:color w:val="FF0000"/>
+          <w:sz w:val="22"/>
+        </w:rPr>
+        <w:t>show</w:t>
+      </w:r>
+      <w:r>
+        <w:rPr>
+          <w:rFonts w:ascii="Calibri" w:eastAsia="Calibri" w:hAnsi="Calibri" w:cs="Calibri"/>
+          <w:sz w:val="22"/>
+        </w:rPr>
+        <w:t xml:space="preserve"> that you </w:t>
+      </w:r>
+      <w:r>
+        <w:rPr>
+          <w:rFonts w:ascii="Calibri" w:eastAsia="Calibri" w:hAnsi="Calibri" w:cs="Calibri"/>
+          <w:color w:val="FF0000"/>
+          <w:sz w:val="22"/>
+        </w:rPr>
+        <w:t>learn</w:t>
+      </w:r>
+      <w:r>
+        <w:rPr>
+          <w:rFonts w:ascii="Calibri" w:eastAsia="Calibri" w:hAnsi="Calibri" w:cs="Calibri"/>
+          <w:sz w:val="22"/>
+        </w:rPr>
+        <w:t xml:space="preserve"> </w:t>
+      </w:r>
+      <w:r>
+        <w:rPr>
+          <w:rFonts w:ascii="Calibri" w:eastAsia="Calibri" w:hAnsi="Calibri" w:cs="Calibri"/>
+          <w:color w:val="FF0000"/>
+          <w:sz w:val="22"/>
+        </w:rPr>
+        <w:t>quickly</w:t>
+      </w:r>
+      <w:r>
+        <w:rPr>
+          <w:rFonts w:ascii="Calibri" w:eastAsia="Calibri" w:hAnsi="Calibri" w:cs="Calibri"/>
+          <w:sz w:val="22"/>
+        </w:rPr>
+        <w:t xml:space="preserve"> although you don't </w:t>
+      </w:r>
+      <w:r>
+        <w:rPr>
+          <w:rFonts w:ascii="Calibri" w:eastAsia="Calibri" w:hAnsi="Calibri" w:cs="Calibri"/>
+          <w:color w:val="FF0000"/>
+          <w:sz w:val="22"/>
+        </w:rPr>
+        <w:t>have too much experience.</w:t>
+      </w:r>
+      <w:r>
+        <w:rPr>
+          <w:rFonts w:ascii="Calibri" w:eastAsia="Calibri" w:hAnsi="Calibri" w:cs="Calibri"/>
+          <w:sz w:val="22"/>
+        </w:rPr>
+        <w:t xml:space="preserve"> 4. if people challenge you about the past or gap which you put in resume by accident, you can say that doesn't matter. right now, I am a good student and ready to work.</w:t>
+      </w:r>
+    </w:p>
+    <w:p>
+      <w:pPr>
+        <w:spacing w:line="276" w:lineRule="auto"/>
+        <w:ind w:left="720"/>
+        <w:rPr>
+          <w:rFonts w:ascii="Calibri" w:eastAsia="Calibri" w:hAnsi="Calibri" w:cs="Calibri"/>
+          <w:sz w:val="22"/>
+        </w:rPr>
+      </w:pPr>
+      <w:r>
+        <w:rPr>
+          <w:rFonts w:ascii="Calibri" w:eastAsia="Calibri" w:hAnsi="Calibri" w:cs="Calibri"/>
+          <w:sz w:val="22"/>
+        </w:rPr>
+        <w:t>Confident</w:t>
+      </w:r>
+    </w:p>
+    <w:p>
+      <w:pPr>
+        <w:spacing w:line="276" w:lineRule="auto"/>
+        <w:ind w:left="720"/>
+        <w:rPr>
+          <w:rFonts w:ascii="Calibri" w:eastAsia="Calibri" w:hAnsi="Calibri" w:cs="Calibri"/>
+          <w:sz w:val="22"/>
+        </w:rPr>
+      </w:pPr>
+      <w:r>
+        <w:rPr>
+          <w:rFonts w:ascii="Calibri" w:eastAsia="Calibri" w:hAnsi="Calibri" w:cs="Calibri"/>
+          <w:sz w:val="22"/>
+        </w:rPr>
+        <w:t xml:space="preserve">Excited </w:t>
+      </w:r>
+    </w:p>
+    <w:p>
+      <w:pPr>
+        <w:spacing w:line="276" w:lineRule="auto"/>
+        <w:ind w:left="720"/>
+        <w:rPr>
+          <w:rFonts w:ascii="Calibri" w:eastAsia="Calibri" w:hAnsi="Calibri" w:cs="Calibri"/>
+          <w:sz w:val="22"/>
+        </w:rPr>
+      </w:pPr>
+      <w:r>
+        <w:rPr>
+          <w:rFonts w:ascii="Calibri" w:eastAsia="Calibri" w:hAnsi="Calibri" w:cs="Calibri"/>
+          <w:sz w:val="22"/>
+        </w:rPr>
+        <w:t>Do you mean…</w:t>
+      </w:r>
+    </w:p>
+    <w:p>
+      <w:pPr>
+        <w:spacing w:line="276" w:lineRule="auto"/>
+        <w:ind w:left="720"/>
+        <w:rPr>
+          <w:rFonts w:ascii="Calibri" w:eastAsia="Calibri" w:hAnsi="Calibri" w:cs="Calibri"/>
+          <w:sz w:val="22"/>
+        </w:rPr>
+      </w:pPr>
+      <w:r>
+        <w:rPr>
+          <w:rFonts w:ascii="Calibri" w:eastAsia="Calibri" w:hAnsi="Calibri" w:cs="Calibri"/>
+          <w:sz w:val="22"/>
+        </w:rPr>
+        <w:t>Is my understanding correct</w:t>
+      </w:r>
+    </w:p>
+    <w:p>
+      <w:pPr>
+        <w:spacing w:line="276" w:lineRule="auto"/>
+        <w:ind w:left="720"/>
+        <w:rPr>
+          <w:rFonts w:ascii="Calibri" w:eastAsia="Calibri" w:hAnsi="Calibri" w:cs="Calibri"/>
+          <w:sz w:val="22"/>
+        </w:rPr>
+      </w:pPr>
+    </w:p>
+    <w:p>
+      <w:pPr>
+        <w:spacing w:line="276" w:lineRule="auto"/>
+        <w:ind w:left="720"/>
+        <w:rPr>
+          <w:rFonts w:ascii="Calibri" w:eastAsia="Calibri" w:hAnsi="Calibri" w:cs="Calibri"/>
+          <w:sz w:val="22"/>
+        </w:rPr>
+      </w:pPr>
       <w:bookmarkStart w:id="0" w:name="_GoBack"/>
       <w:bookmarkEnd w:id="0"/>
-      <w:r>
-        <w:rPr>
-          <w:rFonts w:ascii="Calibri" w:eastAsia="Calibri" w:hAnsi="Calibri" w:cs="Calibri"/>
-          <w:sz w:val="22"/>
-        </w:rPr>
-        <w:t xml:space="preserve"> and </w:t>
-      </w:r>
-      <w:r>
-        <w:rPr>
-          <w:rFonts w:ascii="Calibri" w:eastAsia="Calibri" w:hAnsi="Calibri" w:cs="Calibri"/>
-          <w:sz w:val="22"/>
-        </w:rPr>
-        <w:t>always have good relationship with others. Such as my friends or classmates</w:t>
-      </w:r>
-    </w:p>
-    <w:p>
-      <w:pPr>
-        <w:rPr>
-          <w:rFonts w:ascii="Calibri" w:eastAsia="Calibri" w:hAnsi="Calibri" w:cs="Calibri"/>
-          <w:sz w:val="22"/>
-        </w:rPr>
-      </w:pPr>
-      <w:r>
-        <w:rPr>
-          <w:rFonts w:ascii="Calibri" w:eastAsia="Calibri" w:hAnsi="Calibri" w:cs="Calibri"/>
-          <w:sz w:val="22"/>
-        </w:rPr>
-        <w:t xml:space="preserve">I am a hard worker, I would like to spend extra time </w:t>
-      </w:r>
-      <w:r>
-        <w:rPr>
-          <w:rFonts w:ascii="Calibri" w:eastAsia="Calibri" w:hAnsi="Calibri" w:cs="Calibri"/>
-          <w:color w:val="FF0000"/>
-          <w:sz w:val="22"/>
-        </w:rPr>
-        <w:t>to see if I can further improve my design to make it better.</w:t>
-      </w:r>
-    </w:p>
-    <w:p>
-      <w:pPr>
-        <w:rPr>
-          <w:rFonts w:ascii="Calibri" w:eastAsia="Calibri" w:hAnsi="Calibri" w:cs="Calibri"/>
-          <w:sz w:val="22"/>
-        </w:rPr>
-      </w:pPr>
-      <w:r>
-        <w:rPr>
-          <w:rFonts w:ascii="Calibri" w:eastAsia="Calibri" w:hAnsi="Calibri" w:cs="Calibri"/>
-          <w:sz w:val="22"/>
-        </w:rPr>
-        <w:t xml:space="preserve">I have fundamental skills in computer science. </w:t>
-      </w:r>
-      <w:r>
-        <w:rPr>
-          <w:rFonts w:ascii="Calibri" w:eastAsia="Calibri" w:hAnsi="Calibri" w:cs="Calibri"/>
-          <w:color w:val="FF0000"/>
-          <w:sz w:val="22"/>
-        </w:rPr>
-        <w:t xml:space="preserve">I also can </w:t>
-      </w:r>
-      <w:r>
-        <w:rPr>
-          <w:rFonts w:ascii="Calibri" w:eastAsia="Calibri" w:hAnsi="Calibri" w:cs="Calibri"/>
-          <w:sz w:val="22"/>
-        </w:rPr>
-        <w:t>catch up new materials quickly.</w:t>
-      </w:r>
-    </w:p>
-    <w:p>
-      <w:pPr>
-        <w:rPr>
-          <w:rFonts w:ascii="Calibri" w:eastAsia="Calibri" w:hAnsi="Calibri" w:cs="Calibri"/>
-          <w:sz w:val="22"/>
-        </w:rPr>
-      </w:pPr>
-      <w:r>
-        <w:rPr>
-          <w:rFonts w:ascii="Calibri" w:eastAsia="Calibri" w:hAnsi="Calibri" w:cs="Calibri"/>
-          <w:sz w:val="22"/>
-        </w:rPr>
-        <w:t>I will cherish the opportunity for the job.</w:t>
-      </w:r>
     </w:p>
     <w:p>
       <w:pPr>
@@ -853,96 +1477,540 @@
           <w:sz w:val="22"/>
         </w:rPr>
       </w:pPr>
-    </w:p>
-    <w:p>
-      <w:pPr>
-        <w:spacing w:after="200" w:line="276" w:lineRule="auto"/>
-        <w:rPr>
-          <w:rFonts w:ascii="Calibri" w:eastAsia="Calibri" w:hAnsi="Calibri" w:cs="Calibri"/>
-          <w:sz w:val="22"/>
-        </w:rPr>
-      </w:pPr>
-      <w:r>
-        <w:rPr>
-          <w:rFonts w:ascii="Calibri" w:eastAsia="Calibri" w:hAnsi="Calibri" w:cs="Calibri"/>
-          <w:sz w:val="22"/>
-        </w:rPr>
-        <w:t xml:space="preserve">purpose: 1. you need to show professional stuffs. 2. you need to show people you are not only a skilled worker, but you are advanced, you want </w:t>
-      </w:r>
-      <w:r>
-        <w:rPr>
-          <w:rFonts w:ascii="Calibri" w:eastAsia="Calibri" w:hAnsi="Calibri" w:cs="Calibri"/>
-          <w:color w:val="FF0000"/>
-          <w:sz w:val="22"/>
-        </w:rPr>
-        <w:t>to design and solve problems.</w:t>
-      </w:r>
-      <w:r>
-        <w:rPr>
-          <w:rFonts w:ascii="Calibri" w:eastAsia="Calibri" w:hAnsi="Calibri" w:cs="Calibri"/>
-          <w:sz w:val="22"/>
-        </w:rPr>
-        <w:t xml:space="preserve"> You are not a worker who just do what people tell you. 3. you want to </w:t>
-      </w:r>
-      <w:r>
-        <w:rPr>
-          <w:rFonts w:ascii="Calibri" w:eastAsia="Calibri" w:hAnsi="Calibri" w:cs="Calibri"/>
-          <w:color w:val="FF0000"/>
-          <w:sz w:val="22"/>
-        </w:rPr>
-        <w:t>show</w:t>
-      </w:r>
-      <w:r>
-        <w:rPr>
-          <w:rFonts w:ascii="Calibri" w:eastAsia="Calibri" w:hAnsi="Calibri" w:cs="Calibri"/>
-          <w:sz w:val="22"/>
-        </w:rPr>
-        <w:t xml:space="preserve"> that you </w:t>
-      </w:r>
-      <w:r>
-        <w:rPr>
-          <w:rFonts w:ascii="Calibri" w:eastAsia="Calibri" w:hAnsi="Calibri" w:cs="Calibri"/>
-          <w:color w:val="FF0000"/>
-          <w:sz w:val="22"/>
-        </w:rPr>
-        <w:t>learn</w:t>
-      </w:r>
-      <w:r>
-        <w:rPr>
-          <w:rFonts w:ascii="Calibri" w:eastAsia="Calibri" w:hAnsi="Calibri" w:cs="Calibri"/>
-          <w:sz w:val="22"/>
+      <w:r>
+        <w:rPr>
+          <w:rFonts w:ascii="Calibri" w:eastAsia="Calibri" w:hAnsi="Calibri" w:cs="Calibri"/>
+          <w:sz w:val="22"/>
+        </w:rPr>
+        <w:t>$$$$$$$$$$$$$$$$$$$$$$$$$$$$$$$$$$$$$$$$$$$$$$$$$$$$$$$$$$$$$$$$$$$$$$$$$$$$$$$$$</w:t>
+      </w:r>
+    </w:p>
+    <w:p>
+      <w:pPr>
+        <w:rPr>
+          <w:rFonts w:asciiTheme="minorEastAsia" w:hAnsiTheme="minorEastAsia" w:cs="Calibri"/>
+          <w:color w:val="00B050"/>
+          <w:sz w:val="22"/>
+        </w:rPr>
+      </w:pPr>
+      <w:r>
+        <w:rPr>
+          <w:rFonts w:asciiTheme="minorEastAsia" w:hAnsiTheme="minorEastAsia" w:cs="Calibri"/>
+          <w:color w:val="00B050"/>
+          <w:sz w:val="22"/>
+        </w:rPr>
+        <w:t>Courses:</w:t>
+      </w:r>
+    </w:p>
+    <w:p>
+      <w:pPr>
+        <w:ind w:left="720"/>
+        <w:rPr>
+          <w:rFonts w:asciiTheme="minorEastAsia" w:hAnsiTheme="minorEastAsia" w:cs="Calibri"/>
+          <w:sz w:val="22"/>
+        </w:rPr>
+      </w:pPr>
+      <w:r>
+        <w:rPr>
+          <w:rFonts w:asciiTheme="minorEastAsia" w:hAnsiTheme="minorEastAsia" w:cs="Calibri"/>
+          <w:sz w:val="22"/>
+        </w:rPr>
+        <w:t>CSU, East Bay</w:t>
+      </w:r>
+    </w:p>
+    <w:p>
+      <w:pPr>
+        <w:ind w:left="1440"/>
+        <w:rPr>
+          <w:rFonts w:ascii="Calibri" w:eastAsia="Calibri" w:hAnsi="Calibri" w:cs="Calibri"/>
+          <w:sz w:val="22"/>
+        </w:rPr>
+      </w:pPr>
+      <w:r>
+        <w:rPr>
+          <w:rFonts w:asciiTheme="minorEastAsia" w:hAnsiTheme="minorEastAsia" w:cs="Calibri"/>
+          <w:sz w:val="22"/>
+        </w:rPr>
+        <w:t>A</w:t>
+      </w:r>
+      <w:r>
+        <w:rPr>
+          <w:rFonts w:ascii="Calibri" w:eastAsia="Calibri" w:hAnsi="Calibri" w:cs="Calibri"/>
+          <w:sz w:val="22"/>
+        </w:rPr>
+        <w:t xml:space="preserve">rtificial intelligent: </w:t>
+      </w:r>
+      <w:proofErr w:type="spellStart"/>
+      <w:r>
+        <w:rPr>
+          <w:rFonts w:ascii="Calibri" w:eastAsia="Calibri" w:hAnsi="Calibri" w:cs="Calibri"/>
+          <w:sz w:val="22"/>
+        </w:rPr>
+        <w:t>NetLogo</w:t>
+      </w:r>
+      <w:proofErr w:type="spellEnd"/>
+    </w:p>
+    <w:p>
+      <w:pPr>
+        <w:ind w:left="1440"/>
+        <w:rPr>
+          <w:rFonts w:ascii="Calibri" w:eastAsia="Calibri" w:hAnsi="Calibri" w:cs="Calibri"/>
+          <w:sz w:val="22"/>
+        </w:rPr>
+      </w:pPr>
+      <w:r>
+        <w:rPr>
+          <w:rFonts w:ascii="Calibri" w:eastAsia="Calibri" w:hAnsi="Calibri" w:cs="Calibri"/>
+          <w:sz w:val="22"/>
+        </w:rPr>
+        <w:tab/>
+      </w:r>
+      <w:r>
+        <w:rPr>
+          <w:rFonts w:ascii="Calibri" w:eastAsia="Calibri" w:hAnsi="Calibri" w:cs="Calibri"/>
+          <w:sz w:val="22"/>
+        </w:rPr>
+        <w:tab/>
+        <w:t xml:space="preserve">       </w:t>
+      </w:r>
+      <w:proofErr w:type="spellStart"/>
+      <w:r>
+        <w:rPr>
+          <w:rFonts w:ascii="Calibri" w:eastAsia="Calibri" w:hAnsi="Calibri" w:cs="Calibri"/>
+          <w:sz w:val="22"/>
+        </w:rPr>
+        <w:t>Gecode</w:t>
+      </w:r>
+      <w:proofErr w:type="spellEnd"/>
+    </w:p>
+    <w:p>
+      <w:pPr>
+        <w:ind w:left="1440"/>
+        <w:rPr>
+          <w:rFonts w:ascii="Helvetica" w:hAnsi="Helvetica" w:cs="Helvetica"/>
+          <w:color w:val="666666"/>
+          <w:sz w:val="23"/>
+          <w:szCs w:val="23"/>
+          <w:shd w:val="clear" w:color="auto" w:fill="FFFFFF"/>
+        </w:rPr>
+      </w:pPr>
+      <w:r>
+        <w:rPr>
+          <w:rFonts w:ascii="Calibri" w:eastAsia="Calibri" w:hAnsi="Calibri" w:cs="Calibri"/>
+          <w:sz w:val="22"/>
+        </w:rPr>
+        <w:tab/>
+        <w:t>SIRI, self-driving, AI as robots with human-like characteristics.</w:t>
+      </w:r>
+      <w:r>
+        <w:rPr>
+          <w:rStyle w:val="Strong"/>
+          <w:rFonts w:ascii="Helvetica" w:hAnsi="Helvetica" w:cs="Helvetica"/>
+          <w:color w:val="C3512F"/>
+          <w:sz w:val="23"/>
+          <w:szCs w:val="23"/>
+          <w:bdr w:val="none" w:sz="0" w:space="0" w:color="auto" w:frame="1"/>
+          <w:shd w:val="clear" w:color="auto" w:fill="FFFFFF"/>
         </w:rPr>
         <w:t xml:space="preserve"> </w:t>
       </w:r>
       <w:r>
         <w:rPr>
-          <w:rFonts w:ascii="Calibri" w:eastAsia="Calibri" w:hAnsi="Calibri" w:cs="Calibri"/>
-          <w:color w:val="FF0000"/>
-          <w:sz w:val="22"/>
-        </w:rPr>
-        <w:t>quickly</w:t>
-      </w:r>
-      <w:r>
-        <w:rPr>
-          <w:rFonts w:ascii="Calibri" w:eastAsia="Calibri" w:hAnsi="Calibri" w:cs="Calibri"/>
-          <w:sz w:val="22"/>
-        </w:rPr>
-        <w:t xml:space="preserve"> although you don't </w:t>
-      </w:r>
-      <w:r>
-        <w:rPr>
-          <w:rFonts w:ascii="Calibri" w:eastAsia="Calibri" w:hAnsi="Calibri" w:cs="Calibri"/>
-          <w:color w:val="FF0000"/>
-          <w:sz w:val="22"/>
-        </w:rPr>
-        <w:t>have too much experience.</w:t>
-      </w:r>
-      <w:r>
-        <w:rPr>
-          <w:rFonts w:ascii="Calibri" w:eastAsia="Calibri" w:hAnsi="Calibri" w:cs="Calibri"/>
-          <w:sz w:val="22"/>
-        </w:rPr>
-        <w:t xml:space="preserve"> 4. if people challenge you about the past or gap which you put in resume by accident, you can say that doesn't matter. right now, I am a good student and ready to work.</w:t>
+          <w:rStyle w:val="Strong"/>
+          <w:rFonts w:ascii="Helvetica" w:hAnsi="Helvetica" w:cs="Helvetica"/>
+          <w:color w:val="C3512F"/>
+          <w:sz w:val="23"/>
+          <w:szCs w:val="23"/>
+          <w:bdr w:val="none" w:sz="0" w:space="0" w:color="auto" w:frame="1"/>
+          <w:shd w:val="clear" w:color="auto" w:fill="FFFFFF"/>
+        </w:rPr>
+        <w:t>The AI is programmed to do something devastating:</w:t>
+      </w:r>
+      <w:r>
+        <w:rPr>
+          <w:rFonts w:ascii="Helvetica" w:hAnsi="Helvetica" w:cs="Helvetica"/>
+          <w:color w:val="666666"/>
+          <w:sz w:val="23"/>
+          <w:szCs w:val="23"/>
+          <w:shd w:val="clear" w:color="auto" w:fill="FFFFFF"/>
+        </w:rPr>
+        <w:t> </w:t>
+      </w:r>
+    </w:p>
+    <w:p>
+      <w:pPr>
+        <w:ind w:left="2880"/>
+        <w:rPr>
+          <w:rFonts w:ascii="Calibri" w:eastAsia="Calibri" w:hAnsi="Calibri" w:cs="Calibri"/>
+          <w:sz w:val="22"/>
+        </w:rPr>
+      </w:pPr>
+      <w:r>
+        <w:rPr>
+          <w:rFonts w:ascii="Calibri" w:eastAsia="Calibri" w:hAnsi="Calibri" w:cs="Calibri"/>
+          <w:sz w:val="22"/>
+        </w:rPr>
+        <w:t xml:space="preserve">It could imitate human and help human to solve </w:t>
+      </w:r>
+      <w:r>
+        <w:rPr>
+          <w:rFonts w:ascii="Calibri" w:eastAsia="Calibri" w:hAnsi="Calibri" w:cs="Calibri"/>
+          <w:sz w:val="22"/>
+        </w:rPr>
+        <w:t>problem, optimal result. Make our life easier</w:t>
+      </w:r>
+    </w:p>
+    <w:p>
+      <w:pPr>
+        <w:ind w:left="2880"/>
+        <w:rPr>
+          <w:rFonts w:ascii="Calibri" w:eastAsia="Calibri" w:hAnsi="Calibri" w:cs="Calibri"/>
+          <w:sz w:val="22"/>
+        </w:rPr>
+      </w:pPr>
+    </w:p>
+    <w:p>
+      <w:pPr>
+        <w:ind w:left="1440"/>
+        <w:rPr>
+          <w:rFonts w:ascii="Calibri" w:eastAsia="Calibri" w:hAnsi="Calibri" w:cs="Calibri"/>
+          <w:sz w:val="22"/>
+        </w:rPr>
+      </w:pPr>
+      <w:r>
+        <w:rPr>
+          <w:rFonts w:ascii="Calibri" w:eastAsia="Calibri" w:hAnsi="Calibri" w:cs="Calibri"/>
+          <w:sz w:val="22"/>
+        </w:rPr>
+        <w:tab/>
+      </w:r>
+      <w:r>
+        <w:rPr>
+          <w:rFonts w:ascii="Calibri" w:eastAsia="Calibri" w:hAnsi="Calibri" w:cs="Calibri"/>
+          <w:sz w:val="22"/>
+        </w:rPr>
+        <w:tab/>
+        <w:t>Smart</w:t>
+      </w:r>
+    </w:p>
+    <w:p>
+      <w:pPr>
+        <w:ind w:left="1440"/>
+        <w:rPr>
+          <w:rFonts w:ascii="Calibri" w:eastAsia="Calibri" w:hAnsi="Calibri" w:cs="Calibri"/>
+          <w:sz w:val="22"/>
+        </w:rPr>
+      </w:pPr>
+      <w:r>
+        <w:rPr>
+          <w:rFonts w:ascii="Calibri" w:eastAsia="Calibri" w:hAnsi="Calibri" w:cs="Calibri"/>
+          <w:sz w:val="22"/>
+        </w:rPr>
+        <w:tab/>
+      </w:r>
+      <w:r>
+        <w:rPr>
+          <w:rFonts w:ascii="Calibri" w:eastAsia="Calibri" w:hAnsi="Calibri" w:cs="Calibri"/>
+          <w:sz w:val="22"/>
+        </w:rPr>
+        <w:tab/>
+      </w:r>
+      <w:r>
+        <w:rPr>
+          <w:rStyle w:val="Strong"/>
+          <w:rFonts w:ascii="Georgia" w:hAnsi="Georgia"/>
+          <w:color w:val="333333"/>
+          <w:sz w:val="27"/>
+          <w:szCs w:val="27"/>
+          <w:shd w:val="clear" w:color="auto" w:fill="FCFCFC"/>
+        </w:rPr>
+        <w:t>Enhances Our Lifestyle</w:t>
+      </w:r>
+    </w:p>
+    <w:p>
+      <w:pPr>
+        <w:ind w:left="1440"/>
+        <w:rPr>
+          <w:rFonts w:ascii="Calibri" w:eastAsia="Calibri" w:hAnsi="Calibri" w:cs="Calibri"/>
+          <w:sz w:val="22"/>
+        </w:rPr>
+      </w:pPr>
+      <w:r>
+        <w:rPr>
+          <w:rFonts w:ascii="Calibri" w:eastAsia="Calibri" w:hAnsi="Calibri" w:cs="Calibri"/>
+          <w:sz w:val="22"/>
+        </w:rPr>
+        <w:t>Computer vision</w:t>
+      </w:r>
+    </w:p>
+    <w:p>
+      <w:pPr>
+        <w:ind w:left="1440"/>
+        <w:rPr>
+          <w:rFonts w:ascii="Calibri" w:eastAsia="Calibri" w:hAnsi="Calibri" w:cs="Calibri"/>
+          <w:sz w:val="22"/>
+        </w:rPr>
+      </w:pPr>
+      <w:r>
+        <w:rPr>
+          <w:rFonts w:ascii="Calibri" w:eastAsia="Calibri" w:hAnsi="Calibri" w:cs="Calibri"/>
+          <w:sz w:val="22"/>
+        </w:rPr>
+        <w:t>Operating systems design</w:t>
+      </w:r>
+    </w:p>
+    <w:p>
+      <w:pPr>
+        <w:ind w:left="1440"/>
+        <w:rPr>
+          <w:rFonts w:ascii="Calibri" w:eastAsia="Calibri" w:hAnsi="Calibri" w:cs="Calibri"/>
+          <w:sz w:val="22"/>
+        </w:rPr>
+      </w:pPr>
+      <w:r>
+        <w:rPr>
+          <w:rFonts w:ascii="Calibri" w:eastAsia="Calibri" w:hAnsi="Calibri" w:cs="Calibri"/>
+          <w:sz w:val="22"/>
+        </w:rPr>
+        <w:t>Database</w:t>
+      </w:r>
+    </w:p>
+    <w:p>
+      <w:pPr>
+        <w:ind w:left="1440"/>
+        <w:rPr>
+          <w:rFonts w:ascii="Calibri" w:eastAsia="Calibri" w:hAnsi="Calibri" w:cs="Calibri"/>
+          <w:sz w:val="22"/>
+        </w:rPr>
+      </w:pPr>
+      <w:r>
+        <w:rPr>
+          <w:rFonts w:ascii="Calibri" w:eastAsia="Calibri" w:hAnsi="Calibri" w:cs="Calibri"/>
+          <w:sz w:val="22"/>
+        </w:rPr>
+        <w:t>_________________________________________________</w:t>
+      </w:r>
+    </w:p>
+    <w:p>
+      <w:pPr>
+        <w:ind w:left="1440"/>
+        <w:rPr>
+          <w:rFonts w:ascii="Calibri" w:eastAsia="Calibri" w:hAnsi="Calibri" w:cs="Calibri"/>
+          <w:sz w:val="22"/>
+        </w:rPr>
+      </w:pPr>
+      <w:r>
+        <w:rPr>
+          <w:rFonts w:ascii="Calibri" w:eastAsia="Calibri" w:hAnsi="Calibri" w:cs="Calibri"/>
+          <w:sz w:val="22"/>
+        </w:rPr>
+        <w:t xml:space="preserve">Computer networks </w:t>
+      </w:r>
+    </w:p>
+    <w:p>
+      <w:pPr>
+        <w:ind w:left="1440"/>
+        <w:rPr>
+          <w:rFonts w:ascii="Calibri" w:eastAsia="Calibri" w:hAnsi="Calibri" w:cs="Calibri"/>
+          <w:sz w:val="22"/>
+        </w:rPr>
+      </w:pPr>
+      <w:r>
+        <w:rPr>
+          <w:rFonts w:ascii="Calibri" w:eastAsia="Calibri" w:hAnsi="Calibri" w:cs="Calibri"/>
+          <w:sz w:val="22"/>
+        </w:rPr>
+        <w:t>Website system</w:t>
+      </w:r>
+    </w:p>
+    <w:p>
+      <w:pPr>
+        <w:ind w:left="720"/>
+        <w:rPr>
+          <w:rFonts w:ascii="Calibri" w:eastAsia="Calibri" w:hAnsi="Calibri" w:cs="Calibri"/>
+          <w:sz w:val="22"/>
+        </w:rPr>
+      </w:pPr>
+    </w:p>
+    <w:p>
+      <w:pPr>
+        <w:ind w:left="720"/>
+        <w:rPr>
+          <w:rFonts w:ascii="Calibri" w:eastAsia="Calibri" w:hAnsi="Calibri" w:cs="Calibri"/>
+          <w:sz w:val="22"/>
+        </w:rPr>
+      </w:pPr>
+      <w:r>
+        <w:rPr>
+          <w:rFonts w:ascii="Calibri" w:eastAsia="Calibri" w:hAnsi="Calibri" w:cs="Calibri"/>
+          <w:sz w:val="22"/>
+        </w:rPr>
+        <w:t>De Anza</w:t>
+      </w:r>
+    </w:p>
+    <w:p>
+      <w:pPr>
+        <w:ind w:left="720"/>
+        <w:rPr>
+          <w:rFonts w:ascii="Calibri" w:eastAsia="Calibri" w:hAnsi="Calibri" w:cs="Calibri"/>
+          <w:sz w:val="22"/>
+        </w:rPr>
+      </w:pPr>
+      <w:r>
+        <w:rPr>
+          <w:rFonts w:ascii="Calibri" w:eastAsia="Calibri" w:hAnsi="Calibri" w:cs="Calibri"/>
+          <w:sz w:val="22"/>
+        </w:rPr>
+        <w:tab/>
+        <w:t>Unix/</w:t>
+      </w:r>
+      <w:proofErr w:type="spellStart"/>
+      <w:r>
+        <w:rPr>
+          <w:rFonts w:ascii="Calibri" w:eastAsia="Calibri" w:hAnsi="Calibri" w:cs="Calibri"/>
+          <w:sz w:val="22"/>
+        </w:rPr>
+        <w:t>linux</w:t>
+      </w:r>
+      <w:proofErr w:type="spellEnd"/>
+    </w:p>
+    <w:p>
+      <w:pPr>
+        <w:ind w:left="720"/>
+        <w:rPr>
+          <w:rFonts w:ascii="Calibri" w:eastAsia="Calibri" w:hAnsi="Calibri" w:cs="Calibri"/>
+          <w:sz w:val="22"/>
+        </w:rPr>
+      </w:pPr>
+      <w:r>
+        <w:rPr>
+          <w:rFonts w:ascii="Calibri" w:eastAsia="Calibri" w:hAnsi="Calibri" w:cs="Calibri"/>
+          <w:sz w:val="22"/>
+        </w:rPr>
+        <w:tab/>
+        <w:t>C++</w:t>
+      </w:r>
+    </w:p>
+    <w:p>
+      <w:pPr>
+        <w:ind w:left="720"/>
+        <w:rPr>
+          <w:rFonts w:ascii="Calibri" w:eastAsia="Calibri" w:hAnsi="Calibri" w:cs="Calibri"/>
+          <w:sz w:val="22"/>
+        </w:rPr>
+      </w:pPr>
+      <w:r>
+        <w:rPr>
+          <w:rFonts w:ascii="Calibri" w:eastAsia="Calibri" w:hAnsi="Calibri" w:cs="Calibri"/>
+          <w:sz w:val="22"/>
+        </w:rPr>
+        <w:tab/>
+        <w:t>Java</w:t>
+      </w:r>
+    </w:p>
+    <w:p>
+      <w:pPr>
+        <w:ind w:left="720"/>
+        <w:rPr>
+          <w:rFonts w:ascii="Calibri" w:eastAsia="Calibri" w:hAnsi="Calibri" w:cs="Calibri"/>
+          <w:sz w:val="22"/>
+        </w:rPr>
+      </w:pPr>
+      <w:r>
+        <w:rPr>
+          <w:rFonts w:ascii="Calibri" w:eastAsia="Calibri" w:hAnsi="Calibri" w:cs="Calibri"/>
+          <w:sz w:val="22"/>
+        </w:rPr>
+        <w:tab/>
+        <w:t>Data abstract and structures</w:t>
+      </w:r>
+    </w:p>
+    <w:p>
+      <w:pPr>
+        <w:ind w:left="720"/>
+        <w:rPr>
+          <w:rFonts w:ascii="Calibri" w:eastAsia="Calibri" w:hAnsi="Calibri" w:cs="Calibri"/>
+          <w:sz w:val="22"/>
+        </w:rPr>
+      </w:pPr>
+      <w:r>
+        <w:rPr>
+          <w:rFonts w:ascii="Calibri" w:eastAsia="Calibri" w:hAnsi="Calibri" w:cs="Calibri"/>
+          <w:sz w:val="22"/>
+        </w:rPr>
+        <w:tab/>
+        <w:t xml:space="preserve">Intro to </w:t>
+      </w:r>
+      <w:proofErr w:type="spellStart"/>
+      <w:r>
+        <w:rPr>
+          <w:rFonts w:ascii="Calibri" w:eastAsia="Calibri" w:hAnsi="Calibri" w:cs="Calibri"/>
+          <w:sz w:val="22"/>
+        </w:rPr>
+        <w:t>SQl</w:t>
+      </w:r>
+      <w:proofErr w:type="spellEnd"/>
+      <w:r>
+        <w:rPr>
+          <w:rFonts w:ascii="Calibri" w:eastAsia="Calibri" w:hAnsi="Calibri" w:cs="Calibri"/>
+          <w:sz w:val="22"/>
+        </w:rPr>
+        <w:t xml:space="preserve"> </w:t>
+      </w:r>
+    </w:p>
+    <w:p>
+      <w:pPr>
+        <w:ind w:left="720"/>
+        <w:rPr>
+          <w:rFonts w:ascii="Calibri" w:eastAsia="Calibri" w:hAnsi="Calibri" w:cs="Calibri"/>
+          <w:sz w:val="22"/>
+        </w:rPr>
+      </w:pPr>
+      <w:r>
+        <w:rPr>
+          <w:rFonts w:ascii="Calibri" w:eastAsia="Calibri" w:hAnsi="Calibri" w:cs="Calibri"/>
+          <w:sz w:val="22"/>
+        </w:rPr>
+        <w:tab/>
+        <w:t>Web page development</w:t>
+      </w:r>
+    </w:p>
+    <w:p>
+      <w:pPr>
+        <w:ind w:left="720"/>
+        <w:rPr>
+          <w:rFonts w:ascii="Calibri" w:eastAsia="Calibri" w:hAnsi="Calibri" w:cs="Calibri"/>
+          <w:sz w:val="22"/>
+        </w:rPr>
+      </w:pPr>
+      <w:r>
+        <w:rPr>
+          <w:rFonts w:ascii="Calibri" w:eastAsia="Calibri" w:hAnsi="Calibri" w:cs="Calibri"/>
+          <w:sz w:val="22"/>
+        </w:rPr>
+        <w:tab/>
+      </w:r>
+    </w:p>
+    <w:p>
+      <w:pPr>
+        <w:rPr>
+          <w:rFonts w:ascii="Calibri" w:eastAsia="Calibri" w:hAnsi="Calibri" w:cs="Calibri"/>
+          <w:sz w:val="22"/>
+        </w:rPr>
+      </w:pPr>
+      <w:r>
+        <w:rPr>
+          <w:rFonts w:ascii="Calibri" w:eastAsia="Calibri" w:hAnsi="Calibri" w:cs="Calibri"/>
+          <w:sz w:val="22"/>
+        </w:rPr>
+        <w:t>$$$$$$$$$$$$$$$$$$$$$$$$$$$$$$$$$$$$$$$$$$$$$$$$$$$$$$$$$$$$$$$$$$$$$$$$$$$$$$$$</w:t>
+      </w:r>
+      <w:r>
+        <w:rPr>
+          <w:rFonts w:ascii="Calibri" w:eastAsia="Calibri" w:hAnsi="Calibri" w:cs="Calibri"/>
+          <w:sz w:val="22"/>
+        </w:rPr>
+        <w:tab/>
       </w:r>
     </w:p>
     <w:p>
@@ -971,6 +2039,559 @@
     </w:sectPr>
   </w:body>
 </w:document>
+</file>
+
+<file path=word/numbering.xml><?xml version="1.0" encoding="utf-8"?>
+<w:numbering xmlns:wpc="http://schemas.microsoft.com/office/word/2010/wordprocessingCanvas" xmlns:cx="http://schemas.microsoft.com/office/drawing/2014/chartex" xmlns:cx1="http://schemas.microsoft.com/office/drawing/2015/9/8/chartex" xmlns:cx2="http://schemas.microsoft.com/office/drawing/2015/10/21/chartex" xmlns:cx3="http://schemas.microsoft.com/office/drawing/2016/5/9/chartex" xmlns:cx4="http://schemas.microsoft.com/office/drawing/2016/5/10/chartex" xmlns:cx5="http://schemas.microsoft.com/office/drawing/2016/5/11/chartex" xmlns:cx6="http://schemas.microsoft.com/office/drawing/2016/5/12/chartex" xmlns:cx7="http://schemas.microsoft.com/office/drawing/2016/5/13/chartex" xmlns:cx8="http://schemas.microsoft.com/office/drawing/2016/5/14/chartex" xmlns:mc="http://schemas.openxmlformats.org/markup-compatibility/2006" xmlns:aink="http://schemas.microsoft.com/office/drawing/2016/ink" xmlns:am3d="http://schemas.microsoft.com/office/drawing/2017/model3d" xmlns:o="urn:schemas-microsoft-com:office:office" xmlns:r="http://schemas.openxmlformats.org/officeDocument/2006/relationships" xmlns:m="http://schemas.openxmlformats.org/officeDocument/2006/math" xmlns:v="urn:schemas-microsoft-com:vml" xmlns:wp14="http://schemas.microsoft.com/office/word/2010/wordprocessingDrawing" xmlns:wp="http://schemas.openxmlformats.org/drawingml/2006/wordprocessingDrawing" xmlns:w10="urn:schemas-microsoft-com:office:word" xmlns:w="http://schemas.openxmlformats.org/wordprocessingml/2006/main" xmlns:w14="http://schemas.microsoft.com/office/word/2010/wordml" xmlns:w15="http://schemas.microsoft.com/office/word/2012/wordml" xmlns:w16cid="http://schemas.microsoft.com/office/word/2016/wordml/cid" xmlns:w16se="http://schemas.microsoft.com/office/word/2015/wordml/symex" xmlns:wpg="http://schemas.microsoft.com/office/word/2010/wordprocessingGroup" xmlns:wpi="http://schemas.microsoft.com/office/word/2010/wordprocessingInk" xmlns:wne="http://schemas.microsoft.com/office/word/2006/wordml" xmlns:wps="http://schemas.microsoft.com/office/word/2010/wordprocessingShape" mc:Ignorable="w14 w15 w16se w16cid wp14">
+  <w:abstractNum w:abstractNumId="0" w15:restartNumberingAfterBreak="0">
+    <w:nsid w:val="1B751991"/>
+    <w:multiLevelType w:val="multilevel"/>
+    <w:tmpl w:val="0CC2E60C"/>
+    <w:lvl w:ilvl="0">
+      <w:start w:val="1"/>
+      <w:numFmt w:val="bullet"/>
+      <w:lvlText w:val=""/>
+      <w:lvlJc w:val="left"/>
+      <w:pPr>
+        <w:tabs>
+          <w:tab w:val="num" w:pos="720"/>
+        </w:tabs>
+        <w:ind w:left="720" w:hanging="360"/>
+      </w:pPr>
+      <w:rPr>
+        <w:rFonts w:ascii="Symbol" w:hAnsi="Symbol" w:hint="default"/>
+        <w:sz w:val="20"/>
+      </w:rPr>
+    </w:lvl>
+    <w:lvl w:ilvl="1" w:tentative="1">
+      <w:start w:val="1"/>
+      <w:numFmt w:val="bullet"/>
+      <w:lvlText w:val="o"/>
+      <w:lvlJc w:val="left"/>
+      <w:pPr>
+        <w:tabs>
+          <w:tab w:val="num" w:pos="1440"/>
+        </w:tabs>
+        <w:ind w:left="1440" w:hanging="360"/>
+      </w:pPr>
+      <w:rPr>
+        <w:rFonts w:ascii="Courier New" w:hAnsi="Courier New" w:hint="default"/>
+        <w:sz w:val="20"/>
+      </w:rPr>
+    </w:lvl>
+    <w:lvl w:ilvl="2" w:tentative="1">
+      <w:start w:val="1"/>
+      <w:numFmt w:val="bullet"/>
+      <w:lvlText w:val=""/>
+      <w:lvlJc w:val="left"/>
+      <w:pPr>
+        <w:tabs>
+          <w:tab w:val="num" w:pos="2160"/>
+        </w:tabs>
+        <w:ind w:left="2160" w:hanging="360"/>
+      </w:pPr>
+      <w:rPr>
+        <w:rFonts w:ascii="Wingdings" w:hAnsi="Wingdings" w:hint="default"/>
+        <w:sz w:val="20"/>
+      </w:rPr>
+    </w:lvl>
+    <w:lvl w:ilvl="3" w:tentative="1">
+      <w:start w:val="1"/>
+      <w:numFmt w:val="bullet"/>
+      <w:lvlText w:val=""/>
+      <w:lvlJc w:val="left"/>
+      <w:pPr>
+        <w:tabs>
+          <w:tab w:val="num" w:pos="2880"/>
+        </w:tabs>
+        <w:ind w:left="2880" w:hanging="360"/>
+      </w:pPr>
+      <w:rPr>
+        <w:rFonts w:ascii="Wingdings" w:hAnsi="Wingdings" w:hint="default"/>
+        <w:sz w:val="20"/>
+      </w:rPr>
+    </w:lvl>
+    <w:lvl w:ilvl="4" w:tentative="1">
+      <w:start w:val="1"/>
+      <w:numFmt w:val="bullet"/>
+      <w:lvlText w:val=""/>
+      <w:lvlJc w:val="left"/>
+      <w:pPr>
+        <w:tabs>
+          <w:tab w:val="num" w:pos="3600"/>
+        </w:tabs>
+        <w:ind w:left="3600" w:hanging="360"/>
+      </w:pPr>
+      <w:rPr>
+        <w:rFonts w:ascii="Wingdings" w:hAnsi="Wingdings" w:hint="default"/>
+        <w:sz w:val="20"/>
+      </w:rPr>
+    </w:lvl>
+    <w:lvl w:ilvl="5" w:tentative="1">
+      <w:start w:val="1"/>
+      <w:numFmt w:val="bullet"/>
+      <w:lvlText w:val=""/>
+      <w:lvlJc w:val="left"/>
+      <w:pPr>
+        <w:tabs>
+          <w:tab w:val="num" w:pos="4320"/>
+        </w:tabs>
+        <w:ind w:left="4320" w:hanging="360"/>
+      </w:pPr>
+      <w:rPr>
+        <w:rFonts w:ascii="Wingdings" w:hAnsi="Wingdings" w:hint="default"/>
+        <w:sz w:val="20"/>
+      </w:rPr>
+    </w:lvl>
+    <w:lvl w:ilvl="6" w:tentative="1">
+      <w:start w:val="1"/>
+      <w:numFmt w:val="bullet"/>
+      <w:lvlText w:val=""/>
+      <w:lvlJc w:val="left"/>
+      <w:pPr>
+        <w:tabs>
+          <w:tab w:val="num" w:pos="5040"/>
+        </w:tabs>
+        <w:ind w:left="5040" w:hanging="360"/>
+      </w:pPr>
+      <w:rPr>
+        <w:rFonts w:ascii="Wingdings" w:hAnsi="Wingdings" w:hint="default"/>
+        <w:sz w:val="20"/>
+      </w:rPr>
+    </w:lvl>
+    <w:lvl w:ilvl="7" w:tentative="1">
+      <w:start w:val="1"/>
+      <w:numFmt w:val="bullet"/>
+      <w:lvlText w:val=""/>
+      <w:lvlJc w:val="left"/>
+      <w:pPr>
+        <w:tabs>
+          <w:tab w:val="num" w:pos="5760"/>
+        </w:tabs>
+        <w:ind w:left="5760" w:hanging="360"/>
+      </w:pPr>
+      <w:rPr>
+        <w:rFonts w:ascii="Wingdings" w:hAnsi="Wingdings" w:hint="default"/>
+        <w:sz w:val="20"/>
+      </w:rPr>
+    </w:lvl>
+    <w:lvl w:ilvl="8" w:tentative="1">
+      <w:start w:val="1"/>
+      <w:numFmt w:val="bullet"/>
+      <w:lvlText w:val=""/>
+      <w:lvlJc w:val="left"/>
+      <w:pPr>
+        <w:tabs>
+          <w:tab w:val="num" w:pos="6480"/>
+        </w:tabs>
+        <w:ind w:left="6480" w:hanging="360"/>
+      </w:pPr>
+      <w:rPr>
+        <w:rFonts w:ascii="Wingdings" w:hAnsi="Wingdings" w:hint="default"/>
+        <w:sz w:val="20"/>
+      </w:rPr>
+    </w:lvl>
+  </w:abstractNum>
+  <w:abstractNum w:abstractNumId="1" w15:restartNumberingAfterBreak="0">
+    <w:nsid w:val="3A116174"/>
+    <w:multiLevelType w:val="hybridMultilevel"/>
+    <w:tmpl w:val="5CD496FA"/>
+    <w:lvl w:ilvl="0" w:tplc="E882403A">
+      <w:start w:val="1"/>
+      <w:numFmt w:val="decimal"/>
+      <w:lvlText w:val="%1."/>
+      <w:lvlJc w:val="left"/>
+      <w:pPr>
+        <w:ind w:left="1080" w:hanging="360"/>
+      </w:pPr>
+      <w:rPr>
+        <w:rFonts w:hint="default"/>
+      </w:rPr>
+    </w:lvl>
+    <w:lvl w:ilvl="1" w:tplc="04090019" w:tentative="1">
+      <w:start w:val="1"/>
+      <w:numFmt w:val="lowerLetter"/>
+      <w:lvlText w:val="%2."/>
+      <w:lvlJc w:val="left"/>
+      <w:pPr>
+        <w:ind w:left="1800" w:hanging="360"/>
+      </w:pPr>
+    </w:lvl>
+    <w:lvl w:ilvl="2" w:tplc="0409001B" w:tentative="1">
+      <w:start w:val="1"/>
+      <w:numFmt w:val="lowerRoman"/>
+      <w:lvlText w:val="%3."/>
+      <w:lvlJc w:val="right"/>
+      <w:pPr>
+        <w:ind w:left="2520" w:hanging="180"/>
+      </w:pPr>
+    </w:lvl>
+    <w:lvl w:ilvl="3" w:tplc="0409000F" w:tentative="1">
+      <w:start w:val="1"/>
+      <w:numFmt w:val="decimal"/>
+      <w:lvlText w:val="%4."/>
+      <w:lvlJc w:val="left"/>
+      <w:pPr>
+        <w:ind w:left="3240" w:hanging="360"/>
+      </w:pPr>
+    </w:lvl>
+    <w:lvl w:ilvl="4" w:tplc="04090019" w:tentative="1">
+      <w:start w:val="1"/>
+      <w:numFmt w:val="lowerLetter"/>
+      <w:lvlText w:val="%5."/>
+      <w:lvlJc w:val="left"/>
+      <w:pPr>
+        <w:ind w:left="3960" w:hanging="360"/>
+      </w:pPr>
+    </w:lvl>
+    <w:lvl w:ilvl="5" w:tplc="0409001B" w:tentative="1">
+      <w:start w:val="1"/>
+      <w:numFmt w:val="lowerRoman"/>
+      <w:lvlText w:val="%6."/>
+      <w:lvlJc w:val="right"/>
+      <w:pPr>
+        <w:ind w:left="4680" w:hanging="180"/>
+      </w:pPr>
+    </w:lvl>
+    <w:lvl w:ilvl="6" w:tplc="0409000F" w:tentative="1">
+      <w:start w:val="1"/>
+      <w:numFmt w:val="decimal"/>
+      <w:lvlText w:val="%7."/>
+      <w:lvlJc w:val="left"/>
+      <w:pPr>
+        <w:ind w:left="5400" w:hanging="360"/>
+      </w:pPr>
+    </w:lvl>
+    <w:lvl w:ilvl="7" w:tplc="04090019" w:tentative="1">
+      <w:start w:val="1"/>
+      <w:numFmt w:val="lowerLetter"/>
+      <w:lvlText w:val="%8."/>
+      <w:lvlJc w:val="left"/>
+      <w:pPr>
+        <w:ind w:left="6120" w:hanging="360"/>
+      </w:pPr>
+    </w:lvl>
+    <w:lvl w:ilvl="8" w:tplc="0409001B" w:tentative="1">
+      <w:start w:val="1"/>
+      <w:numFmt w:val="lowerRoman"/>
+      <w:lvlText w:val="%9."/>
+      <w:lvlJc w:val="right"/>
+      <w:pPr>
+        <w:ind w:left="6840" w:hanging="180"/>
+      </w:pPr>
+    </w:lvl>
+  </w:abstractNum>
+  <w:abstractNum w:abstractNumId="2" w15:restartNumberingAfterBreak="0">
+    <w:nsid w:val="3EC37549"/>
+    <w:multiLevelType w:val="multilevel"/>
+    <w:tmpl w:val="7714CDEA"/>
+    <w:lvl w:ilvl="0">
+      <w:start w:val="1"/>
+      <w:numFmt w:val="bullet"/>
+      <w:lvlText w:val=""/>
+      <w:lvlJc w:val="left"/>
+      <w:pPr>
+        <w:tabs>
+          <w:tab w:val="num" w:pos="720"/>
+        </w:tabs>
+        <w:ind w:left="720" w:hanging="360"/>
+      </w:pPr>
+      <w:rPr>
+        <w:rFonts w:ascii="Symbol" w:hAnsi="Symbol" w:hint="default"/>
+        <w:sz w:val="20"/>
+      </w:rPr>
+    </w:lvl>
+    <w:lvl w:ilvl="1" w:tentative="1">
+      <w:start w:val="1"/>
+      <w:numFmt w:val="bullet"/>
+      <w:lvlText w:val="o"/>
+      <w:lvlJc w:val="left"/>
+      <w:pPr>
+        <w:tabs>
+          <w:tab w:val="num" w:pos="1440"/>
+        </w:tabs>
+        <w:ind w:left="1440" w:hanging="360"/>
+      </w:pPr>
+      <w:rPr>
+        <w:rFonts w:ascii="Courier New" w:hAnsi="Courier New" w:hint="default"/>
+        <w:sz w:val="20"/>
+      </w:rPr>
+    </w:lvl>
+    <w:lvl w:ilvl="2" w:tentative="1">
+      <w:start w:val="1"/>
+      <w:numFmt w:val="bullet"/>
+      <w:lvlText w:val=""/>
+      <w:lvlJc w:val="left"/>
+      <w:pPr>
+        <w:tabs>
+          <w:tab w:val="num" w:pos="2160"/>
+        </w:tabs>
+        <w:ind w:left="2160" w:hanging="360"/>
+      </w:pPr>
+      <w:rPr>
+        <w:rFonts w:ascii="Wingdings" w:hAnsi="Wingdings" w:hint="default"/>
+        <w:sz w:val="20"/>
+      </w:rPr>
+    </w:lvl>
+    <w:lvl w:ilvl="3" w:tentative="1">
+      <w:start w:val="1"/>
+      <w:numFmt w:val="bullet"/>
+      <w:lvlText w:val=""/>
+      <w:lvlJc w:val="left"/>
+      <w:pPr>
+        <w:tabs>
+          <w:tab w:val="num" w:pos="2880"/>
+        </w:tabs>
+        <w:ind w:left="2880" w:hanging="360"/>
+      </w:pPr>
+      <w:rPr>
+        <w:rFonts w:ascii="Wingdings" w:hAnsi="Wingdings" w:hint="default"/>
+        <w:sz w:val="20"/>
+      </w:rPr>
+    </w:lvl>
+    <w:lvl w:ilvl="4" w:tentative="1">
+      <w:start w:val="1"/>
+      <w:numFmt w:val="bullet"/>
+      <w:lvlText w:val=""/>
+      <w:lvlJc w:val="left"/>
+      <w:pPr>
+        <w:tabs>
+          <w:tab w:val="num" w:pos="3600"/>
+        </w:tabs>
+        <w:ind w:left="3600" w:hanging="360"/>
+      </w:pPr>
+      <w:rPr>
+        <w:rFonts w:ascii="Wingdings" w:hAnsi="Wingdings" w:hint="default"/>
+        <w:sz w:val="20"/>
+      </w:rPr>
+    </w:lvl>
+    <w:lvl w:ilvl="5" w:tentative="1">
+      <w:start w:val="1"/>
+      <w:numFmt w:val="bullet"/>
+      <w:lvlText w:val=""/>
+      <w:lvlJc w:val="left"/>
+      <w:pPr>
+        <w:tabs>
+          <w:tab w:val="num" w:pos="4320"/>
+        </w:tabs>
+        <w:ind w:left="4320" w:hanging="360"/>
+      </w:pPr>
+      <w:rPr>
+        <w:rFonts w:ascii="Wingdings" w:hAnsi="Wingdings" w:hint="default"/>
+        <w:sz w:val="20"/>
+      </w:rPr>
+    </w:lvl>
+    <w:lvl w:ilvl="6" w:tentative="1">
+      <w:start w:val="1"/>
+      <w:numFmt w:val="bullet"/>
+      <w:lvlText w:val=""/>
+      <w:lvlJc w:val="left"/>
+      <w:pPr>
+        <w:tabs>
+          <w:tab w:val="num" w:pos="5040"/>
+        </w:tabs>
+        <w:ind w:left="5040" w:hanging="360"/>
+      </w:pPr>
+      <w:rPr>
+        <w:rFonts w:ascii="Wingdings" w:hAnsi="Wingdings" w:hint="default"/>
+        <w:sz w:val="20"/>
+      </w:rPr>
+    </w:lvl>
+    <w:lvl w:ilvl="7" w:tentative="1">
+      <w:start w:val="1"/>
+      <w:numFmt w:val="bullet"/>
+      <w:lvlText w:val=""/>
+      <w:lvlJc w:val="left"/>
+      <w:pPr>
+        <w:tabs>
+          <w:tab w:val="num" w:pos="5760"/>
+        </w:tabs>
+        <w:ind w:left="5760" w:hanging="360"/>
+      </w:pPr>
+      <w:rPr>
+        <w:rFonts w:ascii="Wingdings" w:hAnsi="Wingdings" w:hint="default"/>
+        <w:sz w:val="20"/>
+      </w:rPr>
+    </w:lvl>
+    <w:lvl w:ilvl="8" w:tentative="1">
+      <w:start w:val="1"/>
+      <w:numFmt w:val="bullet"/>
+      <w:lvlText w:val=""/>
+      <w:lvlJc w:val="left"/>
+      <w:pPr>
+        <w:tabs>
+          <w:tab w:val="num" w:pos="6480"/>
+        </w:tabs>
+        <w:ind w:left="6480" w:hanging="360"/>
+      </w:pPr>
+      <w:rPr>
+        <w:rFonts w:ascii="Wingdings" w:hAnsi="Wingdings" w:hint="default"/>
+        <w:sz w:val="20"/>
+      </w:rPr>
+    </w:lvl>
+  </w:abstractNum>
+  <w:abstractNum w:abstractNumId="3" w15:restartNumberingAfterBreak="0">
+    <w:nsid w:val="4A735368"/>
+    <w:multiLevelType w:val="multilevel"/>
+    <w:tmpl w:val="2BF4B3F8"/>
+    <w:lvl w:ilvl="0">
+      <w:start w:val="1"/>
+      <w:numFmt w:val="bullet"/>
+      <w:lvlText w:val=""/>
+      <w:lvlJc w:val="left"/>
+      <w:pPr>
+        <w:tabs>
+          <w:tab w:val="num" w:pos="720"/>
+        </w:tabs>
+        <w:ind w:left="720" w:hanging="360"/>
+      </w:pPr>
+      <w:rPr>
+        <w:rFonts w:ascii="Symbol" w:hAnsi="Symbol" w:hint="default"/>
+        <w:sz w:val="20"/>
+      </w:rPr>
+    </w:lvl>
+    <w:lvl w:ilvl="1" w:tentative="1">
+      <w:start w:val="1"/>
+      <w:numFmt w:val="bullet"/>
+      <w:lvlText w:val="o"/>
+      <w:lvlJc w:val="left"/>
+      <w:pPr>
+        <w:tabs>
+          <w:tab w:val="num" w:pos="1440"/>
+        </w:tabs>
+        <w:ind w:left="1440" w:hanging="360"/>
+      </w:pPr>
+      <w:rPr>
+        <w:rFonts w:ascii="Courier New" w:hAnsi="Courier New" w:hint="default"/>
+        <w:sz w:val="20"/>
+      </w:rPr>
+    </w:lvl>
+    <w:lvl w:ilvl="2" w:tentative="1">
+      <w:start w:val="1"/>
+      <w:numFmt w:val="bullet"/>
+      <w:lvlText w:val=""/>
+      <w:lvlJc w:val="left"/>
+      <w:pPr>
+        <w:tabs>
+          <w:tab w:val="num" w:pos="2160"/>
+        </w:tabs>
+        <w:ind w:left="2160" w:hanging="360"/>
+      </w:pPr>
+      <w:rPr>
+        <w:rFonts w:ascii="Wingdings" w:hAnsi="Wingdings" w:hint="default"/>
+        <w:sz w:val="20"/>
+      </w:rPr>
+    </w:lvl>
+    <w:lvl w:ilvl="3" w:tentative="1">
+      <w:start w:val="1"/>
+      <w:numFmt w:val="bullet"/>
+      <w:lvlText w:val=""/>
+      <w:lvlJc w:val="left"/>
+      <w:pPr>
+        <w:tabs>
+          <w:tab w:val="num" w:pos="2880"/>
+        </w:tabs>
+        <w:ind w:left="2880" w:hanging="360"/>
+      </w:pPr>
+      <w:rPr>
+        <w:rFonts w:ascii="Wingdings" w:hAnsi="Wingdings" w:hint="default"/>
+        <w:sz w:val="20"/>
+      </w:rPr>
+    </w:lvl>
+    <w:lvl w:ilvl="4" w:tentative="1">
+      <w:start w:val="1"/>
+      <w:numFmt w:val="bullet"/>
+      <w:lvlText w:val=""/>
+      <w:lvlJc w:val="left"/>
+      <w:pPr>
+        <w:tabs>
+          <w:tab w:val="num" w:pos="3600"/>
+        </w:tabs>
+        <w:ind w:left="3600" w:hanging="360"/>
+      </w:pPr>
+      <w:rPr>
+        <w:rFonts w:ascii="Wingdings" w:hAnsi="Wingdings" w:hint="default"/>
+        <w:sz w:val="20"/>
+      </w:rPr>
+    </w:lvl>
+    <w:lvl w:ilvl="5" w:tentative="1">
+      <w:start w:val="1"/>
+      <w:numFmt w:val="bullet"/>
+      <w:lvlText w:val=""/>
+      <w:lvlJc w:val="left"/>
+      <w:pPr>
+        <w:tabs>
+          <w:tab w:val="num" w:pos="4320"/>
+        </w:tabs>
+        <w:ind w:left="4320" w:hanging="360"/>
+      </w:pPr>
+      <w:rPr>
+        <w:rFonts w:ascii="Wingdings" w:hAnsi="Wingdings" w:hint="default"/>
+        <w:sz w:val="20"/>
+      </w:rPr>
+    </w:lvl>
+    <w:lvl w:ilvl="6" w:tentative="1">
+      <w:start w:val="1"/>
+      <w:numFmt w:val="bullet"/>
+      <w:lvlText w:val=""/>
+      <w:lvlJc w:val="left"/>
+      <w:pPr>
+        <w:tabs>
+          <w:tab w:val="num" w:pos="5040"/>
+        </w:tabs>
+        <w:ind w:left="5040" w:hanging="360"/>
+      </w:pPr>
+      <w:rPr>
+        <w:rFonts w:ascii="Wingdings" w:hAnsi="Wingdings" w:hint="default"/>
+        <w:sz w:val="20"/>
+      </w:rPr>
+    </w:lvl>
+    <w:lvl w:ilvl="7" w:tentative="1">
+      <w:start w:val="1"/>
+      <w:numFmt w:val="bullet"/>
+      <w:lvlText w:val=""/>
+      <w:lvlJc w:val="left"/>
+      <w:pPr>
+        <w:tabs>
+          <w:tab w:val="num" w:pos="5760"/>
+        </w:tabs>
+        <w:ind w:left="5760" w:hanging="360"/>
+      </w:pPr>
+      <w:rPr>
+        <w:rFonts w:ascii="Wingdings" w:hAnsi="Wingdings" w:hint="default"/>
+        <w:sz w:val="20"/>
+      </w:rPr>
+    </w:lvl>
+    <w:lvl w:ilvl="8" w:tentative="1">
+      <w:start w:val="1"/>
+      <w:numFmt w:val="bullet"/>
+      <w:lvlText w:val=""/>
+      <w:lvlJc w:val="left"/>
+      <w:pPr>
+        <w:tabs>
+          <w:tab w:val="num" w:pos="6480"/>
+        </w:tabs>
+        <w:ind w:left="6480" w:hanging="360"/>
+      </w:pPr>
+      <w:rPr>
+        <w:rFonts w:ascii="Wingdings" w:hAnsi="Wingdings" w:hint="default"/>
+        <w:sz w:val="20"/>
+      </w:rPr>
+    </w:lvl>
+  </w:abstractNum>
+  <w:num w:numId="1">
+    <w:abstractNumId w:val="3"/>
+  </w:num>
+  <w:num w:numId="2">
+    <w:abstractNumId w:val="0"/>
+  </w:num>
+  <w:num w:numId="3">
+    <w:abstractNumId w:val="2"/>
+  </w:num>
+  <w:num w:numId="4">
+    <w:abstractNumId w:val="1"/>
+  </w:num>
+</w:numbering>
 </file>
 
 <file path=word/styles.xml><?xml version="1.0" encoding="utf-8"?>
@@ -1394,6 +3015,28 @@
     <w:semiHidden/>
     <w:unhideWhenUsed/>
   </w:style>
+  <w:style w:type="character" w:styleId="Strong">
+    <w:name w:val="Strong"/>
+    <w:basedOn w:val="DefaultParagraphFont"/>
+    <w:uiPriority w:val="22"/>
+    <w:qFormat/>
+    <w:rsid w:val="00F1144D"/>
+    <w:rPr>
+      <w:b/>
+      <w:bCs/>
+    </w:rPr>
+  </w:style>
+  <w:style w:type="paragraph" w:styleId="ListParagraph">
+    <w:name w:val="List Paragraph"/>
+    <w:basedOn w:val="Normal"/>
+    <w:uiPriority w:val="34"/>
+    <w:qFormat/>
+    <w:rsid w:val="00372FE3"/>
+    <w:pPr>
+      <w:ind w:left="720"/>
+      <w:contextualSpacing/>
+    </w:pPr>
+  </w:style>
 </w:styles>
 </file>
 

</xml_diff>